<commit_message>
feat: finish first version
</commit_message>
<xml_diff>
--- a/public/downloads/cesar-gutierrez-cv-2019.docx
+++ b/public/downloads/cesar-gutierrez-cv-2019.docx
@@ -24,6 +24,8 @@
         </w:rPr>
         <w:t>EDUCATION</w:t>
       </w:r>
+      <w:bookmarkStart w:id="0" w:name="_GoBack"/>
+      <w:bookmarkEnd w:id="0"/>
     </w:p>
     <w:p>
       <w:pPr>
@@ -168,25 +170,41 @@
           <w:rFonts w:ascii="Arial" w:hAnsi="Arial" w:cs="Arial"/>
           <w:sz w:val="22"/>
           <w:szCs w:val="22"/>
-        </w:rPr>
-      </w:pPr>
-      <w:r>
-        <w:rPr>
-          <w:rFonts w:ascii="Arial" w:hAnsi="Arial" w:cs="Arial"/>
-          <w:b/>
-          <w:bCs/>
-          <w:sz w:val="22"/>
-          <w:szCs w:val="22"/>
-        </w:rPr>
-        <w:t>Rafael Urdaneta University</w:t>
-      </w:r>
-      <w:r>
-        <w:rPr>
-          <w:rFonts w:ascii="Arial" w:hAnsi="Arial" w:cs="Arial"/>
-          <w:b/>
-          <w:bCs/>
-          <w:sz w:val="22"/>
-          <w:szCs w:val="22"/>
+          <w:lang w:val="es-ES"/>
+        </w:rPr>
+      </w:pPr>
+      <w:r>
+        <w:rPr>
+          <w:rFonts w:ascii="Arial" w:hAnsi="Arial" w:cs="Arial"/>
+          <w:b/>
+          <w:bCs/>
+          <w:sz w:val="22"/>
+          <w:szCs w:val="22"/>
+          <w:lang w:val="es-ES"/>
+        </w:rPr>
+        <w:t xml:space="preserve">Rafael Urdaneta </w:t>
+      </w:r>
+      <w:proofErr w:type="spellStart"/>
+      <w:r>
+        <w:rPr>
+          <w:rFonts w:ascii="Arial" w:hAnsi="Arial" w:cs="Arial"/>
+          <w:b/>
+          <w:bCs/>
+          <w:sz w:val="22"/>
+          <w:szCs w:val="22"/>
+          <w:lang w:val="es-ES"/>
+        </w:rPr>
+        <w:t>University</w:t>
+      </w:r>
+      <w:proofErr w:type="spellEnd"/>
+      <w:r>
+        <w:rPr>
+          <w:rFonts w:ascii="Arial" w:hAnsi="Arial" w:cs="Arial"/>
+          <w:b/>
+          <w:bCs/>
+          <w:sz w:val="22"/>
+          <w:szCs w:val="22"/>
+          <w:lang w:val="es-ES"/>
         </w:rPr>
         <w:tab/>
       </w:r>
@@ -195,6 +213,7 @@
           <w:rFonts w:ascii="Arial" w:hAnsi="Arial" w:cs="Arial"/>
           <w:sz w:val="22"/>
           <w:szCs w:val="22"/>
+          <w:lang w:val="es-ES"/>
         </w:rPr>
         <w:t>Maracaibo, Venezuela</w:t>
       </w:r>
@@ -207,6 +226,7 @@
           <w:bCs/>
           <w:sz w:val="28"/>
           <w:szCs w:val="28"/>
+          <w:lang w:val="es-ES"/>
         </w:rPr>
       </w:pPr>
     </w:p>
@@ -218,13 +238,15 @@
           <w:bCs/>
           <w:sz w:val="28"/>
           <w:szCs w:val="28"/>
-        </w:rPr>
-      </w:pPr>
-      <w:r>
-        <w:rPr>
-          <w:rFonts w:ascii="Arial" w:hAnsi="Arial" w:cs="Arial"/>
-          <w:b/>
-          <w:bCs/>
+          <w:lang w:val="es-ES"/>
+        </w:rPr>
+      </w:pPr>
+      <w:r>
+        <w:rPr>
+          <w:rFonts w:ascii="Arial" w:hAnsi="Arial" w:cs="Arial"/>
+          <w:b/>
+          <w:bCs/>
+          <w:lang w:val="es-ES"/>
         </w:rPr>
         <w:t>EXPERIENCE</w:t>
       </w:r>
@@ -235,6 +257,7 @@
           <w:rFonts w:ascii="Arial" w:hAnsi="Arial" w:cs="Arial"/>
           <w:b/>
           <w:bCs/>
+          <w:lang w:val="es-ES"/>
         </w:rPr>
       </w:pPr>
       <w:r>
@@ -1781,6 +1804,7 @@
           <w:sz w:val="22"/>
           <w:szCs w:val="22"/>
         </w:rPr>
+        <w:lastRenderedPageBreak/>
         <w:t>Managed</w:t>
       </w:r>
       <w:r>
@@ -1846,7 +1870,6 @@
           <w:sz w:val="22"/>
           <w:szCs w:val="22"/>
         </w:rPr>
-        <w:lastRenderedPageBreak/>
         <w:t>Built backlog and planned development sprints based on</w:t>
       </w:r>
       <w:r>
@@ -2390,6 +2413,7 @@
           <w:bCs/>
           <w:sz w:val="22"/>
           <w:szCs w:val="22"/>
+          <w:lang w:val="es-ES"/>
         </w:rPr>
         <w:t>Tres Puntos Café</w:t>
       </w:r>
@@ -2398,6 +2422,7 @@
           <w:rFonts w:ascii="Arial" w:hAnsi="Arial" w:cs="Arial"/>
           <w:sz w:val="22"/>
           <w:szCs w:val="22"/>
+          <w:lang w:val="es-ES"/>
         </w:rPr>
         <w:t xml:space="preserve"> </w:t>
       </w:r>
@@ -2406,6 +2431,7 @@
           <w:rFonts w:ascii="Arial" w:hAnsi="Arial" w:cs="Arial"/>
           <w:sz w:val="22"/>
           <w:szCs w:val="22"/>
+          <w:lang w:val="es-ES"/>
         </w:rPr>
         <w:t xml:space="preserve">(2017) </w:t>
       </w:r>
@@ -2414,6 +2440,7 @@
           <w:rFonts w:ascii="Arial" w:hAnsi="Arial" w:cs="Arial"/>
           <w:sz w:val="22"/>
           <w:szCs w:val="22"/>
+          <w:lang w:val="es-ES"/>
         </w:rPr>
         <w:t>–</w:t>
       </w:r>
@@ -2422,6 +2449,7 @@
           <w:rFonts w:ascii="Arial" w:hAnsi="Arial" w:cs="Arial"/>
           <w:sz w:val="22"/>
           <w:szCs w:val="22"/>
+          <w:lang w:val="es-ES"/>
         </w:rPr>
         <w:t xml:space="preserve"> Web</w:t>
       </w:r>
@@ -2430,24 +2458,97 @@
           <w:rFonts w:ascii="Arial" w:hAnsi="Arial" w:cs="Arial"/>
           <w:sz w:val="22"/>
           <w:szCs w:val="22"/>
+          <w:lang w:val="es-ES"/>
         </w:rPr>
         <w:t xml:space="preserve"> </w:t>
       </w:r>
-      <w:r>
-        <w:rPr>
-          <w:rFonts w:ascii="Arial" w:hAnsi="Arial" w:cs="Arial"/>
-          <w:sz w:val="22"/>
-          <w:szCs w:val="22"/>
+      <w:proofErr w:type="gramStart"/>
+      <w:r>
+        <w:rPr>
+          <w:rFonts w:ascii="Arial" w:hAnsi="Arial" w:cs="Arial"/>
+          <w:sz w:val="22"/>
+          <w:szCs w:val="22"/>
+          <w:lang w:val="es-ES"/>
         </w:rPr>
         <w:t>app</w:t>
       </w:r>
-      <w:r>
-        <w:rPr>
-          <w:rFonts w:ascii="Arial" w:hAnsi="Arial" w:cs="Arial"/>
-          <w:sz w:val="22"/>
-          <w:szCs w:val="22"/>
-        </w:rPr>
-        <w:t xml:space="preserve"> created for a Venezuelan café. Features a parallax-heavy design and QR scanning capabilities.</w:t>
+      <w:proofErr w:type="gramEnd"/>
+      <w:r>
+        <w:rPr>
+          <w:rFonts w:ascii="Arial" w:hAnsi="Arial" w:cs="Arial"/>
+          <w:sz w:val="22"/>
+          <w:szCs w:val="22"/>
+          <w:lang w:val="es-ES"/>
+        </w:rPr>
+        <w:t xml:space="preserve"> </w:t>
+      </w:r>
+      <w:proofErr w:type="spellStart"/>
+      <w:r>
+        <w:rPr>
+          <w:rFonts w:ascii="Arial" w:hAnsi="Arial" w:cs="Arial"/>
+          <w:sz w:val="22"/>
+          <w:szCs w:val="22"/>
+          <w:lang w:val="es-ES"/>
+        </w:rPr>
+        <w:t>created</w:t>
+      </w:r>
+      <w:proofErr w:type="spellEnd"/>
+      <w:r>
+        <w:rPr>
+          <w:rFonts w:ascii="Arial" w:hAnsi="Arial" w:cs="Arial"/>
+          <w:sz w:val="22"/>
+          <w:szCs w:val="22"/>
+          <w:lang w:val="es-ES"/>
+        </w:rPr>
+        <w:t xml:space="preserve"> </w:t>
+      </w:r>
+      <w:proofErr w:type="spellStart"/>
+      <w:r>
+        <w:rPr>
+          <w:rFonts w:ascii="Arial" w:hAnsi="Arial" w:cs="Arial"/>
+          <w:sz w:val="22"/>
+          <w:szCs w:val="22"/>
+          <w:lang w:val="es-ES"/>
+        </w:rPr>
+        <w:t>for</w:t>
+      </w:r>
+      <w:proofErr w:type="spellEnd"/>
+      <w:r>
+        <w:rPr>
+          <w:rFonts w:ascii="Arial" w:hAnsi="Arial" w:cs="Arial"/>
+          <w:sz w:val="22"/>
+          <w:szCs w:val="22"/>
+          <w:lang w:val="es-ES"/>
+        </w:rPr>
+        <w:t xml:space="preserve"> a </w:t>
+      </w:r>
+      <w:proofErr w:type="spellStart"/>
+      <w:r>
+        <w:rPr>
+          <w:rFonts w:ascii="Arial" w:hAnsi="Arial" w:cs="Arial"/>
+          <w:sz w:val="22"/>
+          <w:szCs w:val="22"/>
+          <w:lang w:val="es-ES"/>
+        </w:rPr>
+        <w:t>Venezuelan</w:t>
+      </w:r>
+      <w:proofErr w:type="spellEnd"/>
+      <w:r>
+        <w:rPr>
+          <w:rFonts w:ascii="Arial" w:hAnsi="Arial" w:cs="Arial"/>
+          <w:sz w:val="22"/>
+          <w:szCs w:val="22"/>
+          <w:lang w:val="es-ES"/>
+        </w:rPr>
+        <w:t xml:space="preserve"> café. </w:t>
+      </w:r>
+      <w:r>
+        <w:rPr>
+          <w:rFonts w:ascii="Arial" w:hAnsi="Arial" w:cs="Arial"/>
+          <w:sz w:val="22"/>
+          <w:szCs w:val="22"/>
+        </w:rPr>
+        <w:t>Features a parallax-heavy design and QR scanning capabilities.</w:t>
       </w:r>
       <w:r>
         <w:rPr>
@@ -3214,8 +3315,6 @@
         </w:rPr>
         <w:t>English (fluent)</w:t>
       </w:r>
-      <w:bookmarkStart w:id="0" w:name="_GoBack"/>
-      <w:bookmarkEnd w:id="0"/>
     </w:p>
     <w:p>
       <w:pPr>
@@ -3710,6 +3809,7 @@
         <w:rFonts w:ascii="Arial" w:hAnsi="Arial" w:cs="Arial"/>
         <w:b/>
         <w:bCs/>
+        <w:color w:val="000000" w:themeColor="text1"/>
         <w:sz w:val="36"/>
         <w:szCs w:val="36"/>
         <w:lang w:val="es-ES"/>
@@ -3721,24 +3821,25 @@
         <w:b/>
         <w:bCs/>
         <w:noProof/>
+        <w:color w:val="000000" w:themeColor="text1"/>
         <w:sz w:val="36"/>
         <w:szCs w:val="36"/>
       </w:rPr>
       <mc:AlternateContent>
         <mc:Choice Requires="wps">
           <w:drawing>
-            <wp:anchor distT="0" distB="0" distL="114300" distR="114300" simplePos="0" relativeHeight="251661312" behindDoc="0" locked="0" layoutInCell="1" allowOverlap="1" wp14:anchorId="6F23E2DE" wp14:editId="353C2597">
+            <wp:anchor distT="0" distB="0" distL="114300" distR="114300" simplePos="0" relativeHeight="251663360" behindDoc="0" locked="0" layoutInCell="1" allowOverlap="1" wp14:anchorId="3A10028E" wp14:editId="1E4012FC">
               <wp:simplePos x="0" y="0"/>
               <wp:positionH relativeFrom="column">
-                <wp:posOffset>-92075</wp:posOffset>
+                <wp:posOffset>-457199</wp:posOffset>
               </wp:positionH>
               <wp:positionV relativeFrom="paragraph">
-                <wp:posOffset>-262458</wp:posOffset>
+                <wp:posOffset>107879</wp:posOffset>
               </wp:positionV>
-              <wp:extent cx="2752725" cy="865505"/>
+              <wp:extent cx="7551070" cy="369570"/>
               <wp:effectExtent l="0" t="0" r="0" b="0"/>
               <wp:wrapNone/>
-              <wp:docPr id="2" name="Text Box 2"/>
+              <wp:docPr id="3" name="Text Box 3"/>
               <wp:cNvGraphicFramePr/>
               <a:graphic xmlns:a="http://schemas.openxmlformats.org/drawingml/2006/main">
                 <a:graphicData uri="http://schemas.microsoft.com/office/word/2010/wordprocessingShape">
@@ -3747,7 +3848,7 @@
                     <wps:spPr>
                       <a:xfrm>
                         <a:off x="0" y="0"/>
-                        <a:ext cx="2752725" cy="865505"/>
+                        <a:ext cx="7551070" cy="369570"/>
                       </a:xfrm>
                       <a:prstGeom prst="rect">
                         <a:avLst/>
@@ -3761,255 +3862,7 @@
                       <w:txbxContent>
                         <w:p>
                           <w:pPr>
-                            <w:rPr>
-                              <w:rFonts w:ascii="Arial" w:hAnsi="Arial" w:cs="Arial"/>
-                              <w:color w:val="000000" w:themeColor="text1"/>
-                              <w:sz w:val="20"/>
-                              <w:szCs w:val="20"/>
-                              <w:u w:val="single"/>
-                            </w:rPr>
-                          </w:pPr>
-                          <w:r>
-                            <w:fldChar w:fldCharType="begin"/>
-                          </w:r>
-                          <w:r>
-                            <w:instrText xml:space="preserve"> HYPERLINK "https://www.linkedin.com/in/cesargutierrezo" </w:instrText>
-                          </w:r>
-                          <w:r>
-                            <w:fldChar w:fldCharType="separate"/>
-                          </w:r>
-                          <w:r>
-                            <w:rPr>
-                              <w:rStyle w:val="Hyperlink"/>
-                              <w:rFonts w:ascii="Arial" w:hAnsi="Arial" w:cs="Arial"/>
-                              <w:color w:val="000000" w:themeColor="text1"/>
-                              <w:sz w:val="20"/>
-                              <w:szCs w:val="20"/>
-                            </w:rPr>
-                            <w:t>linkedin.com/in/</w:t>
-                          </w:r>
-                          <w:proofErr w:type="spellStart"/>
-                          <w:r>
-                            <w:rPr>
-                              <w:rStyle w:val="Hyperlink"/>
-                              <w:rFonts w:ascii="Arial" w:hAnsi="Arial" w:cs="Arial"/>
-                              <w:color w:val="000000" w:themeColor="text1"/>
-                              <w:sz w:val="20"/>
-                              <w:szCs w:val="20"/>
-                            </w:rPr>
-                            <w:t>cesargutierrezo</w:t>
-                          </w:r>
-                          <w:proofErr w:type="spellEnd"/>
-                          <w:r>
-                            <w:rPr>
-                              <w:rStyle w:val="Hyperlink"/>
-                              <w:rFonts w:ascii="Arial" w:hAnsi="Arial" w:cs="Arial"/>
-                              <w:color w:val="000000" w:themeColor="text1"/>
-                              <w:sz w:val="20"/>
-                              <w:szCs w:val="20"/>
-                            </w:rPr>
-                            <w:fldChar w:fldCharType="end"/>
-                          </w:r>
-                        </w:p>
-                        <w:p>
-                          <w:pPr>
-                            <w:rPr>
-                              <w:rFonts w:ascii="Arial" w:hAnsi="Arial" w:cs="Arial"/>
-                              <w:color w:val="000000" w:themeColor="text1"/>
-                              <w:sz w:val="20"/>
-                              <w:szCs w:val="20"/>
-                            </w:rPr>
-                          </w:pPr>
-                          <w:hyperlink r:id="rId1" w:history="1">
-                            <w:r>
-                              <w:rPr>
-                                <w:rStyle w:val="Hyperlink"/>
-                                <w:rFonts w:ascii="Arial" w:hAnsi="Arial" w:cs="Arial"/>
-                                <w:color w:val="000000" w:themeColor="text1"/>
-                                <w:sz w:val="20"/>
-                                <w:szCs w:val="20"/>
-                              </w:rPr>
-                              <w:t>github.com/</w:t>
-                            </w:r>
-                            <w:proofErr w:type="spellStart"/>
-                            <w:r>
-                              <w:rPr>
-                                <w:rStyle w:val="Hyperlink"/>
-                                <w:rFonts w:ascii="Arial" w:hAnsi="Arial" w:cs="Arial"/>
-                                <w:color w:val="000000" w:themeColor="text1"/>
-                                <w:sz w:val="20"/>
-                                <w:szCs w:val="20"/>
-                              </w:rPr>
-                              <w:t>cesargutierrezo</w:t>
-                            </w:r>
-                            <w:proofErr w:type="spellEnd"/>
-                          </w:hyperlink>
-                        </w:p>
-                      </w:txbxContent>
-                    </wps:txbx>
-                    <wps:bodyPr rot="0" spcFirstLastPara="0" vertOverflow="overflow" horzOverflow="overflow" vert="horz" wrap="square" lIns="91440" tIns="45720" rIns="91440" bIns="45720" numCol="1" spcCol="0" rtlCol="0" fromWordArt="0" anchor="t" anchorCtr="0" forceAA="0" compatLnSpc="1">
-                      <a:prstTxWarp prst="textNoShape">
-                        <a:avLst/>
-                      </a:prstTxWarp>
-                      <a:noAutofit/>
-                    </wps:bodyPr>
-                  </wps:wsp>
-                </a:graphicData>
-              </a:graphic>
-              <wp14:sizeRelH relativeFrom="margin">
-                <wp14:pctWidth>0</wp14:pctWidth>
-              </wp14:sizeRelH>
-            </wp:anchor>
-          </w:drawing>
-        </mc:Choice>
-        <mc:Fallback>
-          <w:pict>
-            <v:shapetype w14:anchorId="6F23E2DE" id="_x0000_t202" coordsize="21600,21600" o:spt="202" path="m,l,21600r21600,l21600,xe">
-              <v:stroke joinstyle="miter"/>
-              <v:path gradientshapeok="t" o:connecttype="rect"/>
-            </v:shapetype>
-            <v:shape id="Text Box 2" o:spid="_x0000_s1026" type="#_x0000_t202" style="position:absolute;margin-left:-7.25pt;margin-top:-20.65pt;width:216.75pt;height:68.15pt;z-index:251661312;visibility:visible;mso-wrap-style:square;mso-width-percent:0;mso-wrap-distance-left:9pt;mso-wrap-distance-top:0;mso-wrap-distance-right:9pt;mso-wrap-distance-bottom:0;mso-position-horizontal:absolute;mso-position-horizontal-relative:text;mso-position-vertical:absolute;mso-position-vertical-relative:text;mso-width-percent:0;mso-width-relative:margin;v-text-anchor:top" o:gfxdata="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" filled="f" stroked="f" strokeweight=".5pt">
-              <v:textbox>
-                <w:txbxContent>
-                  <w:p>
-                    <w:pPr>
-                      <w:rPr>
-                        <w:rFonts w:ascii="Arial" w:hAnsi="Arial" w:cs="Arial"/>
-                        <w:color w:val="000000" w:themeColor="text1"/>
-                        <w:sz w:val="20"/>
-                        <w:szCs w:val="20"/>
-                        <w:u w:val="single"/>
-                      </w:rPr>
-                    </w:pPr>
-                    <w:r>
-                      <w:fldChar w:fldCharType="begin"/>
-                    </w:r>
-                    <w:r>
-                      <w:instrText xml:space="preserve"> HYPERLINK "https://www.linkedin.com/in/cesargutierrezo" </w:instrText>
-                    </w:r>
-                    <w:r>
-                      <w:fldChar w:fldCharType="separate"/>
-                    </w:r>
-                    <w:r>
-                      <w:rPr>
-                        <w:rStyle w:val="Hyperlink"/>
-                        <w:rFonts w:ascii="Arial" w:hAnsi="Arial" w:cs="Arial"/>
-                        <w:color w:val="000000" w:themeColor="text1"/>
-                        <w:sz w:val="20"/>
-                        <w:szCs w:val="20"/>
-                      </w:rPr>
-                      <w:t>linkedin.com/in/</w:t>
-                    </w:r>
-                    <w:proofErr w:type="spellStart"/>
-                    <w:r>
-                      <w:rPr>
-                        <w:rStyle w:val="Hyperlink"/>
-                        <w:rFonts w:ascii="Arial" w:hAnsi="Arial" w:cs="Arial"/>
-                        <w:color w:val="000000" w:themeColor="text1"/>
-                        <w:sz w:val="20"/>
-                        <w:szCs w:val="20"/>
-                      </w:rPr>
-                      <w:t>cesargutierrezo</w:t>
-                    </w:r>
-                    <w:proofErr w:type="spellEnd"/>
-                    <w:r>
-                      <w:rPr>
-                        <w:rStyle w:val="Hyperlink"/>
-                        <w:rFonts w:ascii="Arial" w:hAnsi="Arial" w:cs="Arial"/>
-                        <w:color w:val="000000" w:themeColor="text1"/>
-                        <w:sz w:val="20"/>
-                        <w:szCs w:val="20"/>
-                      </w:rPr>
-                      <w:fldChar w:fldCharType="end"/>
-                    </w:r>
-                  </w:p>
-                  <w:p>
-                    <w:pPr>
-                      <w:rPr>
-                        <w:rFonts w:ascii="Arial" w:hAnsi="Arial" w:cs="Arial"/>
-                        <w:color w:val="000000" w:themeColor="text1"/>
-                        <w:sz w:val="20"/>
-                        <w:szCs w:val="20"/>
-                      </w:rPr>
-                    </w:pPr>
-                    <w:hyperlink r:id="rId2" w:history="1">
-                      <w:r>
-                        <w:rPr>
-                          <w:rStyle w:val="Hyperlink"/>
-                          <w:rFonts w:ascii="Arial" w:hAnsi="Arial" w:cs="Arial"/>
-                          <w:color w:val="000000" w:themeColor="text1"/>
-                          <w:sz w:val="20"/>
-                          <w:szCs w:val="20"/>
-                        </w:rPr>
-                        <w:t>github.com/</w:t>
-                      </w:r>
-                      <w:proofErr w:type="spellStart"/>
-                      <w:r>
-                        <w:rPr>
-                          <w:rStyle w:val="Hyperlink"/>
-                          <w:rFonts w:ascii="Arial" w:hAnsi="Arial" w:cs="Arial"/>
-                          <w:color w:val="000000" w:themeColor="text1"/>
-                          <w:sz w:val="20"/>
-                          <w:szCs w:val="20"/>
-                        </w:rPr>
-                        <w:t>cesargutierrezo</w:t>
-                      </w:r>
-                      <w:proofErr w:type="spellEnd"/>
-                    </w:hyperlink>
-                  </w:p>
-                </w:txbxContent>
-              </v:textbox>
-            </v:shape>
-          </w:pict>
-        </mc:Fallback>
-      </mc:AlternateContent>
-    </w:r>
-    <w:r>
-      <w:rPr>
-        <w:rFonts w:ascii="Arial" w:hAnsi="Arial" w:cs="Arial"/>
-        <w:b/>
-        <w:bCs/>
-        <w:noProof/>
-        <w:sz w:val="36"/>
-        <w:szCs w:val="36"/>
-      </w:rPr>
-      <mc:AlternateContent>
-        <mc:Choice Requires="wps">
-          <w:drawing>
-            <wp:anchor distT="0" distB="0" distL="114300" distR="114300" simplePos="0" relativeHeight="251663360" behindDoc="0" locked="0" layoutInCell="1" allowOverlap="1" wp14:anchorId="3A10028E" wp14:editId="7C5BF547">
-              <wp:simplePos x="0" y="0"/>
-              <wp:positionH relativeFrom="column">
-                <wp:posOffset>1601267</wp:posOffset>
-              </wp:positionH>
-              <wp:positionV relativeFrom="paragraph">
-                <wp:posOffset>-86995</wp:posOffset>
-              </wp:positionV>
-              <wp:extent cx="3355840" cy="369651"/>
-              <wp:effectExtent l="0" t="0" r="0" b="0"/>
-              <wp:wrapNone/>
-              <wp:docPr id="3" name="Text Box 3"/>
-              <wp:cNvGraphicFramePr/>
-              <a:graphic xmlns:a="http://schemas.openxmlformats.org/drawingml/2006/main">
-                <a:graphicData uri="http://schemas.microsoft.com/office/word/2010/wordprocessingShape">
-                  <wps:wsp>
-                    <wps:cNvSpPr txBox="1"/>
-                    <wps:spPr>
-                      <a:xfrm>
-                        <a:off x="0" y="0"/>
-                        <a:ext cx="3355840" cy="369651"/>
-                      </a:xfrm>
-                      <a:prstGeom prst="rect">
-                        <a:avLst/>
-                      </a:prstGeom>
-                      <a:noFill/>
-                      <a:ln w="6350">
-                        <a:noFill/>
-                      </a:ln>
-                    </wps:spPr>
-                    <wps:txbx>
-                      <w:txbxContent>
-                        <w:p>
-                          <w:pPr>
+                            <w:ind w:left="-3780" w:right="-3891"/>
                             <w:jc w:val="center"/>
                             <w:rPr>
                               <w:rFonts w:ascii="Arial" w:hAnsi="Arial" w:cs="Arial"/>
@@ -4103,11 +3956,16 @@
         </mc:Choice>
         <mc:Fallback>
           <w:pict>
-            <v:shape w14:anchorId="3A10028E" id="Text Box 3" o:spid="_x0000_s1027" type="#_x0000_t202" style="position:absolute;margin-left:126.1pt;margin-top:-6.85pt;width:264.25pt;height:29.1pt;z-index:251663360;visibility:visible;mso-wrap-style:square;mso-width-percent:0;mso-height-percent:0;mso-wrap-distance-left:9pt;mso-wrap-distance-top:0;mso-wrap-distance-right:9pt;mso-wrap-distance-bottom:0;mso-position-horizontal:absolute;mso-position-horizontal-relative:text;mso-position-vertical:absolute;mso-position-vertical-relative:text;mso-width-percent:0;mso-height-percent:0;mso-width-relative:margin;mso-height-relative:margin;v-text-anchor:top" o:gfxdata="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" filled="f" stroked="f" strokeweight=".5pt">
+            <v:shapetype w14:anchorId="3A10028E" id="_x0000_t202" coordsize="21600,21600" o:spt="202" path="m,l,21600r21600,l21600,xe">
+              <v:stroke joinstyle="miter"/>
+              <v:path gradientshapeok="t" o:connecttype="rect"/>
+            </v:shapetype>
+            <v:shape id="Text Box 3" o:spid="_x0000_s1026" type="#_x0000_t202" style="position:absolute;margin-left:-36pt;margin-top:8.5pt;width:594.55pt;height:29.1pt;z-index:251663360;visibility:visible;mso-wrap-style:square;mso-width-percent:0;mso-height-percent:0;mso-wrap-distance-left:9pt;mso-wrap-distance-top:0;mso-wrap-distance-right:9pt;mso-wrap-distance-bottom:0;mso-position-horizontal:absolute;mso-position-horizontal-relative:text;mso-position-vertical:absolute;mso-position-vertical-relative:text;mso-width-percent:0;mso-height-percent:0;mso-width-relative:margin;mso-height-relative:margin;v-text-anchor:top" o:gfxdata="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" filled="f" stroked="f" strokeweight=".5pt">
               <v:textbox>
                 <w:txbxContent>
                   <w:p>
                     <w:pPr>
+                      <w:ind w:left="-3780" w:right="-3891"/>
                       <w:jc w:val="center"/>
                       <w:rPr>
                         <w:rFonts w:ascii="Arial" w:hAnsi="Arial" w:cs="Arial"/>
@@ -4192,21 +4050,22 @@
         <w:b/>
         <w:bCs/>
         <w:noProof/>
+        <w:color w:val="000000" w:themeColor="text1"/>
         <w:sz w:val="36"/>
         <w:szCs w:val="36"/>
       </w:rPr>
       <mc:AlternateContent>
         <mc:Choice Requires="wps">
           <w:drawing>
-            <wp:anchor distT="0" distB="0" distL="114300" distR="114300" simplePos="0" relativeHeight="251659264" behindDoc="0" locked="0" layoutInCell="1" allowOverlap="1" wp14:anchorId="3762AB38" wp14:editId="746C0808">
+            <wp:anchor distT="0" distB="0" distL="114300" distR="114300" simplePos="0" relativeHeight="251659264" behindDoc="0" locked="0" layoutInCell="1" allowOverlap="1" wp14:anchorId="3762AB38" wp14:editId="532A9070">
               <wp:simplePos x="0" y="0"/>
               <wp:positionH relativeFrom="column">
-                <wp:posOffset>4483303</wp:posOffset>
+                <wp:posOffset>4484370</wp:posOffset>
               </wp:positionH>
               <wp:positionV relativeFrom="paragraph">
-                <wp:posOffset>-262890</wp:posOffset>
+                <wp:posOffset>-262052</wp:posOffset>
               </wp:positionV>
-              <wp:extent cx="2217907" cy="865762"/>
+              <wp:extent cx="2217420" cy="1031132"/>
               <wp:effectExtent l="0" t="0" r="0" b="0"/>
               <wp:wrapNone/>
               <wp:docPr id="1" name="Text Box 1"/>
@@ -4218,7 +4077,7 @@
                     <wps:spPr>
                       <a:xfrm>
                         <a:off x="0" y="0"/>
-                        <a:ext cx="2217907" cy="865762"/>
+                        <a:ext cx="2217420" cy="1031132"/>
                       </a:xfrm>
                       <a:prstGeom prst="rect">
                         <a:avLst/>
@@ -4235,34 +4094,43 @@
                             <w:jc w:val="right"/>
                             <w:rPr>
                               <w:rFonts w:ascii="Arial" w:hAnsi="Arial" w:cs="Arial"/>
+                              <w:color w:val="000000" w:themeColor="text1"/>
                               <w:sz w:val="20"/>
                               <w:szCs w:val="20"/>
                             </w:rPr>
                           </w:pPr>
-                          <w:r>
-                            <w:rPr>
-                              <w:rFonts w:ascii="Arial" w:hAnsi="Arial" w:cs="Arial"/>
-                              <w:sz w:val="20"/>
-                              <w:szCs w:val="20"/>
-                            </w:rPr>
-                            <w:t xml:space="preserve">+49 </w:t>
-                          </w:r>
-                          <w:r>
-                            <w:rPr>
-                              <w:rFonts w:ascii="Arial" w:hAnsi="Arial" w:cs="Arial"/>
-                              <w:sz w:val="20"/>
-                              <w:szCs w:val="20"/>
-                            </w:rPr>
-                            <w:t xml:space="preserve">(0) </w:t>
-                          </w:r>
-                          <w:r>
-                            <w:rPr>
-                              <w:rFonts w:ascii="Arial" w:hAnsi="Arial" w:cs="Arial"/>
-                              <w:sz w:val="20"/>
-                              <w:szCs w:val="20"/>
-                            </w:rPr>
-                            <w:t>162 773 82 60</w:t>
-                          </w:r>
+                          <w:hyperlink r:id="rId1" w:history="1">
+                            <w:r>
+                              <w:rPr>
+                                <w:rStyle w:val="Hyperlink"/>
+                                <w:rFonts w:ascii="Arial" w:hAnsi="Arial" w:cs="Arial"/>
+                                <w:color w:val="000000" w:themeColor="text1"/>
+                                <w:sz w:val="20"/>
+                                <w:szCs w:val="20"/>
+                              </w:rPr>
+                              <w:t xml:space="preserve">+49 </w:t>
+                            </w:r>
+                            <w:r>
+                              <w:rPr>
+                                <w:rStyle w:val="Hyperlink"/>
+                                <w:rFonts w:ascii="Arial" w:hAnsi="Arial" w:cs="Arial"/>
+                                <w:color w:val="000000" w:themeColor="text1"/>
+                                <w:sz w:val="20"/>
+                                <w:szCs w:val="20"/>
+                              </w:rPr>
+                              <w:t xml:space="preserve">(0) </w:t>
+                            </w:r>
+                            <w:r>
+                              <w:rPr>
+                                <w:rStyle w:val="Hyperlink"/>
+                                <w:rFonts w:ascii="Arial" w:hAnsi="Arial" w:cs="Arial"/>
+                                <w:color w:val="000000" w:themeColor="text1"/>
+                                <w:sz w:val="20"/>
+                                <w:szCs w:val="20"/>
+                              </w:rPr>
+                              <w:t>162 773 82 60</w:t>
+                            </w:r>
+                          </w:hyperlink>
                         </w:p>
                         <w:p>
                           <w:pPr>
@@ -4272,9 +4140,10 @@
                               <w:color w:val="000000" w:themeColor="text1"/>
                               <w:sz w:val="20"/>
                               <w:szCs w:val="20"/>
+                              <w:u w:val="single"/>
                             </w:rPr>
                           </w:pPr>
-                          <w:hyperlink r:id="rId3" w:history="1">
+                          <w:hyperlink r:id="rId2" w:history="1">
                             <w:r>
                               <w:rPr>
                                 <w:rStyle w:val="Hyperlink"/>
@@ -4282,9 +4151,48 @@
                                 <w:color w:val="000000" w:themeColor="text1"/>
                                 <w:sz w:val="20"/>
                                 <w:szCs w:val="20"/>
-                                <w:u w:val="none"/>
                               </w:rPr>
-                              <w:t>hello@cesar.codes</w:t>
+                              <w:t>hello@ce</w:t>
+                            </w:r>
+                            <w:r>
+                              <w:rPr>
+                                <w:rStyle w:val="Hyperlink"/>
+                                <w:rFonts w:ascii="Arial" w:hAnsi="Arial" w:cs="Arial"/>
+                                <w:color w:val="000000" w:themeColor="text1"/>
+                                <w:sz w:val="20"/>
+                                <w:szCs w:val="20"/>
+                              </w:rPr>
+                              <w:t>s</w:t>
+                            </w:r>
+                            <w:r>
+                              <w:rPr>
+                                <w:rStyle w:val="Hyperlink"/>
+                                <w:rFonts w:ascii="Arial" w:hAnsi="Arial" w:cs="Arial"/>
+                                <w:color w:val="000000" w:themeColor="text1"/>
+                                <w:sz w:val="20"/>
+                                <w:szCs w:val="20"/>
+                              </w:rPr>
+                              <w:t>ar</w:t>
+                            </w:r>
+                            <w:r>
+                              <w:rPr>
+                                <w:rStyle w:val="Hyperlink"/>
+                                <w:rFonts w:ascii="Arial" w:hAnsi="Arial" w:cs="Arial"/>
+                                <w:color w:val="000000" w:themeColor="text1"/>
+                                <w:sz w:val="20"/>
+                                <w:szCs w:val="20"/>
+                              </w:rPr>
+                              <w:t>.</w:t>
+                            </w:r>
+                            <w:r>
+                              <w:rPr>
+                                <w:rStyle w:val="Hyperlink"/>
+                                <w:rFonts w:ascii="Arial" w:hAnsi="Arial" w:cs="Arial"/>
+                                <w:color w:val="000000" w:themeColor="text1"/>
+                                <w:sz w:val="20"/>
+                                <w:szCs w:val="20"/>
+                              </w:rPr>
+                              <w:t>codes</w:t>
                             </w:r>
                           </w:hyperlink>
                         </w:p>
@@ -4293,6 +4201,7 @@
                             <w:jc w:val="right"/>
                             <w:rPr>
                               <w:rFonts w:ascii="Arial" w:hAnsi="Arial" w:cs="Arial"/>
+                              <w:color w:val="000000" w:themeColor="text1"/>
                               <w:sz w:val="20"/>
                               <w:szCs w:val="20"/>
                             </w:rPr>
@@ -4308,7 +4217,31 @@
                               <w:szCs w:val="20"/>
                             </w:rPr>
                           </w:pPr>
-                          <w:hyperlink r:id="rId4" w:history="1">
+                        </w:p>
+                        <w:p>
+                          <w:pPr>
+                            <w:jc w:val="right"/>
+                            <w:rPr>
+                              <w:rFonts w:ascii="Arial" w:hAnsi="Arial" w:cs="Arial"/>
+                              <w:color w:val="000000" w:themeColor="text1"/>
+                              <w:sz w:val="20"/>
+                              <w:szCs w:val="20"/>
+                            </w:rPr>
+                          </w:pPr>
+                        </w:p>
+                        <w:p>
+                          <w:pPr>
+                            <w:jc w:val="right"/>
+                            <w:rPr>
+                              <w:rFonts w:ascii="Arial" w:hAnsi="Arial" w:cs="Arial"/>
+                              <w:color w:val="000000" w:themeColor="text1"/>
+                              <w:sz w:val="20"/>
+                              <w:szCs w:val="20"/>
+                            </w:rPr>
+                          </w:pPr>
+                          <w:hyperlink r:id="rId3" w:history="1">
+                            <w:proofErr w:type="spellStart"/>
+                            <w:proofErr w:type="gramStart"/>
                             <w:r>
                               <w:rPr>
                                 <w:rStyle w:val="Hyperlink"/>
@@ -4317,8 +4250,10 @@
                                 <w:sz w:val="20"/>
                                 <w:szCs w:val="20"/>
                               </w:rPr>
-                              <w:t>https://cesar.codes</w:t>
+                              <w:t>cesar.codes</w:t>
                             </w:r>
+                            <w:proofErr w:type="spellEnd"/>
+                            <w:proofErr w:type="gramEnd"/>
                           </w:hyperlink>
                         </w:p>
                       </w:txbxContent>
@@ -4332,12 +4267,15 @@
                   </wps:wsp>
                 </a:graphicData>
               </a:graphic>
+              <wp14:sizeRelV relativeFrom="margin">
+                <wp14:pctHeight>0</wp14:pctHeight>
+              </wp14:sizeRelV>
             </wp:anchor>
           </w:drawing>
         </mc:Choice>
         <mc:Fallback>
           <w:pict>
-            <v:shape w14:anchorId="3762AB38" id="Text Box 1" o:spid="_x0000_s1028" type="#_x0000_t202" style="position:absolute;margin-left:353pt;margin-top:-20.7pt;width:174.65pt;height:68.15pt;z-index:251659264;visibility:visible;mso-wrap-style:square;mso-wrap-distance-left:9pt;mso-wrap-distance-top:0;mso-wrap-distance-right:9pt;mso-wrap-distance-bottom:0;mso-position-horizontal:absolute;mso-position-horizontal-relative:text;mso-position-vertical:absolute;mso-position-vertical-relative:text;v-text-anchor:top" o:gfxdata="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" filled="f" stroked="f" strokeweight=".5pt">
+            <v:shape w14:anchorId="3762AB38" id="Text Box 1" o:spid="_x0000_s1027" type="#_x0000_t202" style="position:absolute;margin-left:353.1pt;margin-top:-20.65pt;width:174.6pt;height:81.2pt;z-index:251659264;visibility:visible;mso-wrap-style:square;mso-height-percent:0;mso-wrap-distance-left:9pt;mso-wrap-distance-top:0;mso-wrap-distance-right:9pt;mso-wrap-distance-bottom:0;mso-position-horizontal:absolute;mso-position-horizontal-relative:text;mso-position-vertical:absolute;mso-position-vertical-relative:text;mso-height-percent:0;mso-height-relative:margin;v-text-anchor:top" o:gfxdata="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" filled="f" stroked="f" strokeweight=".5pt">
               <v:textbox>
                 <w:txbxContent>
                   <w:p>
@@ -4345,34 +4283,107 @@
                       <w:jc w:val="right"/>
                       <w:rPr>
                         <w:rFonts w:ascii="Arial" w:hAnsi="Arial" w:cs="Arial"/>
+                        <w:color w:val="000000" w:themeColor="text1"/>
                         <w:sz w:val="20"/>
                         <w:szCs w:val="20"/>
                       </w:rPr>
                     </w:pPr>
-                    <w:r>
+                    <w:hyperlink r:id="rId4" w:history="1">
+                      <w:r>
+                        <w:rPr>
+                          <w:rStyle w:val="Hyperlink"/>
+                          <w:rFonts w:ascii="Arial" w:hAnsi="Arial" w:cs="Arial"/>
+                          <w:color w:val="000000" w:themeColor="text1"/>
+                          <w:sz w:val="20"/>
+                          <w:szCs w:val="20"/>
+                        </w:rPr>
+                        <w:t xml:space="preserve">+49 </w:t>
+                      </w:r>
+                      <w:r>
+                        <w:rPr>
+                          <w:rStyle w:val="Hyperlink"/>
+                          <w:rFonts w:ascii="Arial" w:hAnsi="Arial" w:cs="Arial"/>
+                          <w:color w:val="000000" w:themeColor="text1"/>
+                          <w:sz w:val="20"/>
+                          <w:szCs w:val="20"/>
+                        </w:rPr>
+                        <w:t xml:space="preserve">(0) </w:t>
+                      </w:r>
+                      <w:r>
+                        <w:rPr>
+                          <w:rStyle w:val="Hyperlink"/>
+                          <w:rFonts w:ascii="Arial" w:hAnsi="Arial" w:cs="Arial"/>
+                          <w:color w:val="000000" w:themeColor="text1"/>
+                          <w:sz w:val="20"/>
+                          <w:szCs w:val="20"/>
+                        </w:rPr>
+                        <w:t>162 773 82 60</w:t>
+                      </w:r>
+                    </w:hyperlink>
+                  </w:p>
+                  <w:p>
+                    <w:pPr>
+                      <w:jc w:val="right"/>
                       <w:rPr>
                         <w:rFonts w:ascii="Arial" w:hAnsi="Arial" w:cs="Arial"/>
+                        <w:color w:val="000000" w:themeColor="text1"/>
                         <w:sz w:val="20"/>
                         <w:szCs w:val="20"/>
+                        <w:u w:val="single"/>
                       </w:rPr>
-                      <w:t xml:space="preserve">+49 </w:t>
-                    </w:r>
-                    <w:r>
-                      <w:rPr>
-                        <w:rFonts w:ascii="Arial" w:hAnsi="Arial" w:cs="Arial"/>
-                        <w:sz w:val="20"/>
-                        <w:szCs w:val="20"/>
-                      </w:rPr>
-                      <w:t xml:space="preserve">(0) </w:t>
-                    </w:r>
-                    <w:r>
-                      <w:rPr>
-                        <w:rFonts w:ascii="Arial" w:hAnsi="Arial" w:cs="Arial"/>
-                        <w:sz w:val="20"/>
-                        <w:szCs w:val="20"/>
-                      </w:rPr>
-                      <w:t>162 773 82 60</w:t>
-                    </w:r>
+                    </w:pPr>
+                    <w:hyperlink r:id="rId5" w:history="1">
+                      <w:r>
+                        <w:rPr>
+                          <w:rStyle w:val="Hyperlink"/>
+                          <w:rFonts w:ascii="Arial" w:hAnsi="Arial" w:cs="Arial"/>
+                          <w:color w:val="000000" w:themeColor="text1"/>
+                          <w:sz w:val="20"/>
+                          <w:szCs w:val="20"/>
+                        </w:rPr>
+                        <w:t>hello@ce</w:t>
+                      </w:r>
+                      <w:r>
+                        <w:rPr>
+                          <w:rStyle w:val="Hyperlink"/>
+                          <w:rFonts w:ascii="Arial" w:hAnsi="Arial" w:cs="Arial"/>
+                          <w:color w:val="000000" w:themeColor="text1"/>
+                          <w:sz w:val="20"/>
+                          <w:szCs w:val="20"/>
+                        </w:rPr>
+                        <w:t>s</w:t>
+                      </w:r>
+                      <w:r>
+                        <w:rPr>
+                          <w:rStyle w:val="Hyperlink"/>
+                          <w:rFonts w:ascii="Arial" w:hAnsi="Arial" w:cs="Arial"/>
+                          <w:color w:val="000000" w:themeColor="text1"/>
+                          <w:sz w:val="20"/>
+                          <w:szCs w:val="20"/>
+                        </w:rPr>
+                        <w:t>ar</w:t>
+                      </w:r>
+                      <w:r>
+                        <w:rPr>
+                          <w:rStyle w:val="Hyperlink"/>
+                          <w:rFonts w:ascii="Arial" w:hAnsi="Arial" w:cs="Arial"/>
+                          <w:color w:val="000000" w:themeColor="text1"/>
+                          <w:sz w:val="20"/>
+                          <w:szCs w:val="20"/>
+                        </w:rPr>
+                        <w:t>.</w:t>
+                      </w:r>
+                      <w:r>
+                        <w:rPr>
+                          <w:rStyle w:val="Hyperlink"/>
+                          <w:rFonts w:ascii="Arial" w:hAnsi="Arial" w:cs="Arial"/>
+                          <w:color w:val="000000" w:themeColor="text1"/>
+                          <w:sz w:val="20"/>
+                          <w:szCs w:val="20"/>
+                        </w:rPr>
+                        <w:t>codes</w:t>
+                      </w:r>
+                    </w:hyperlink>
                   </w:p>
                   <w:p>
                     <w:pPr>
@@ -4384,25 +4395,24 @@
                         <w:szCs w:val="20"/>
                       </w:rPr>
                     </w:pPr>
-                    <w:hyperlink r:id="rId5" w:history="1">
-                      <w:r>
-                        <w:rPr>
-                          <w:rStyle w:val="Hyperlink"/>
-                          <w:rFonts w:ascii="Arial" w:hAnsi="Arial" w:cs="Arial"/>
-                          <w:color w:val="000000" w:themeColor="text1"/>
-                          <w:sz w:val="20"/>
-                          <w:szCs w:val="20"/>
-                          <w:u w:val="none"/>
-                        </w:rPr>
-                        <w:t>hello@cesar.codes</w:t>
-                      </w:r>
-                    </w:hyperlink>
                   </w:p>
                   <w:p>
                     <w:pPr>
                       <w:jc w:val="right"/>
                       <w:rPr>
                         <w:rFonts w:ascii="Arial" w:hAnsi="Arial" w:cs="Arial"/>
+                        <w:color w:val="000000" w:themeColor="text1"/>
+                        <w:sz w:val="20"/>
+                        <w:szCs w:val="20"/>
+                      </w:rPr>
+                    </w:pPr>
+                  </w:p>
+                  <w:p>
+                    <w:pPr>
+                      <w:jc w:val="right"/>
+                      <w:rPr>
+                        <w:rFonts w:ascii="Arial" w:hAnsi="Arial" w:cs="Arial"/>
+                        <w:color w:val="000000" w:themeColor="text1"/>
                         <w:sz w:val="20"/>
                         <w:szCs w:val="20"/>
                       </w:rPr>
@@ -4419,6 +4429,8 @@
                       </w:rPr>
                     </w:pPr>
                     <w:hyperlink r:id="rId6" w:history="1">
+                      <w:proofErr w:type="spellStart"/>
+                      <w:proofErr w:type="gramStart"/>
                       <w:r>
                         <w:rPr>
                           <w:rStyle w:val="Hyperlink"/>
@@ -4427,9 +4439,364 @@
                           <w:sz w:val="20"/>
                           <w:szCs w:val="20"/>
                         </w:rPr>
-                        <w:t>https://cesar.codes</w:t>
+                        <w:t>cesar.codes</w:t>
                       </w:r>
+                      <w:proofErr w:type="spellEnd"/>
+                      <w:proofErr w:type="gramEnd"/>
                     </w:hyperlink>
+                  </w:p>
+                </w:txbxContent>
+              </v:textbox>
+            </v:shape>
+          </w:pict>
+        </mc:Fallback>
+      </mc:AlternateContent>
+    </w:r>
+    <w:r>
+      <w:rPr>
+        <w:rFonts w:ascii="Arial" w:hAnsi="Arial" w:cs="Arial"/>
+        <w:b/>
+        <w:bCs/>
+        <w:noProof/>
+        <w:color w:val="000000" w:themeColor="text1"/>
+        <w:sz w:val="36"/>
+        <w:szCs w:val="36"/>
+      </w:rPr>
+      <mc:AlternateContent>
+        <mc:Choice Requires="wps">
+          <w:drawing>
+            <wp:anchor distT="0" distB="0" distL="114300" distR="114300" simplePos="0" relativeHeight="251661312" behindDoc="0" locked="0" layoutInCell="1" allowOverlap="1" wp14:anchorId="6F23E2DE" wp14:editId="18F2E736">
+              <wp:simplePos x="0" y="0"/>
+              <wp:positionH relativeFrom="column">
+                <wp:posOffset>-87549</wp:posOffset>
+              </wp:positionH>
+              <wp:positionV relativeFrom="paragraph">
+                <wp:posOffset>-262647</wp:posOffset>
+              </wp:positionV>
+              <wp:extent cx="2752725" cy="982494"/>
+              <wp:effectExtent l="0" t="0" r="0" b="0"/>
+              <wp:wrapNone/>
+              <wp:docPr id="2" name="Text Box 2"/>
+              <wp:cNvGraphicFramePr/>
+              <a:graphic xmlns:a="http://schemas.openxmlformats.org/drawingml/2006/main">
+                <a:graphicData uri="http://schemas.microsoft.com/office/word/2010/wordprocessingShape">
+                  <wps:wsp>
+                    <wps:cNvSpPr txBox="1"/>
+                    <wps:spPr>
+                      <a:xfrm>
+                        <a:off x="0" y="0"/>
+                        <a:ext cx="2752725" cy="982494"/>
+                      </a:xfrm>
+                      <a:prstGeom prst="rect">
+                        <a:avLst/>
+                      </a:prstGeom>
+                      <a:noFill/>
+                      <a:ln w="6350">
+                        <a:noFill/>
+                      </a:ln>
+                    </wps:spPr>
+                    <wps:txbx>
+                      <w:txbxContent>
+                        <w:p>
+                          <w:pPr>
+                            <w:rPr>
+                              <w:rFonts w:ascii="Arial" w:hAnsi="Arial" w:cs="Arial"/>
+                              <w:color w:val="000000" w:themeColor="text1"/>
+                              <w:sz w:val="20"/>
+                              <w:szCs w:val="20"/>
+                              <w:u w:val="single"/>
+                            </w:rPr>
+                          </w:pPr>
+                          <w:hyperlink r:id="rId7" w:history="1">
+                            <w:r>
+                              <w:rPr>
+                                <w:rStyle w:val="Hyperlink"/>
+                                <w:rFonts w:ascii="Arial" w:hAnsi="Arial" w:cs="Arial"/>
+                                <w:color w:val="000000" w:themeColor="text1"/>
+                                <w:sz w:val="20"/>
+                                <w:szCs w:val="20"/>
+                              </w:rPr>
+                              <w:t>linkedin.com/in/</w:t>
+                            </w:r>
+                            <w:proofErr w:type="spellStart"/>
+                            <w:r>
+                              <w:rPr>
+                                <w:rStyle w:val="Hyperlink"/>
+                                <w:rFonts w:ascii="Arial" w:hAnsi="Arial" w:cs="Arial"/>
+                                <w:color w:val="000000" w:themeColor="text1"/>
+                                <w:sz w:val="20"/>
+                                <w:szCs w:val="20"/>
+                              </w:rPr>
+                              <w:t>cesargutierrezo</w:t>
+                            </w:r>
+                            <w:proofErr w:type="spellEnd"/>
+                          </w:hyperlink>
+                        </w:p>
+                        <w:p>
+                          <w:pPr>
+                            <w:rPr>
+                              <w:rStyle w:val="Hyperlink"/>
+                              <w:rFonts w:ascii="Arial" w:hAnsi="Arial" w:cs="Arial"/>
+                              <w:color w:val="000000" w:themeColor="text1"/>
+                              <w:sz w:val="20"/>
+                              <w:szCs w:val="20"/>
+                            </w:rPr>
+                          </w:pPr>
+                          <w:hyperlink r:id="rId8" w:history="1">
+                            <w:r>
+                              <w:rPr>
+                                <w:rStyle w:val="Hyperlink"/>
+                                <w:rFonts w:ascii="Arial" w:hAnsi="Arial" w:cs="Arial"/>
+                                <w:color w:val="000000" w:themeColor="text1"/>
+                                <w:sz w:val="20"/>
+                                <w:szCs w:val="20"/>
+                              </w:rPr>
+                              <w:t>github.com/</w:t>
+                            </w:r>
+                            <w:proofErr w:type="spellStart"/>
+                            <w:r>
+                              <w:rPr>
+                                <w:rStyle w:val="Hyperlink"/>
+                                <w:rFonts w:ascii="Arial" w:hAnsi="Arial" w:cs="Arial"/>
+                                <w:color w:val="000000" w:themeColor="text1"/>
+                                <w:sz w:val="20"/>
+                                <w:szCs w:val="20"/>
+                              </w:rPr>
+                              <w:t>cesargutierrezo</w:t>
+                            </w:r>
+                            <w:proofErr w:type="spellEnd"/>
+                          </w:hyperlink>
+                        </w:p>
+                        <w:p>
+                          <w:pPr>
+                            <w:rPr>
+                              <w:rStyle w:val="Hyperlink"/>
+                              <w:rFonts w:ascii="Arial" w:hAnsi="Arial" w:cs="Arial"/>
+                              <w:color w:val="000000" w:themeColor="text1"/>
+                              <w:sz w:val="20"/>
+                              <w:szCs w:val="20"/>
+                              <w:u w:val="none"/>
+                            </w:rPr>
+                          </w:pPr>
+                        </w:p>
+                        <w:p>
+                          <w:pPr>
+                            <w:rPr>
+                              <w:rStyle w:val="Hyperlink"/>
+                              <w:rFonts w:ascii="Arial" w:hAnsi="Arial" w:cs="Arial"/>
+                              <w:color w:val="000000" w:themeColor="text1"/>
+                              <w:sz w:val="20"/>
+                              <w:szCs w:val="20"/>
+                              <w:u w:val="none"/>
+                            </w:rPr>
+                          </w:pPr>
+                        </w:p>
+                        <w:p>
+                          <w:pPr>
+                            <w:rPr>
+                              <w:rStyle w:val="Hyperlink"/>
+                              <w:rFonts w:ascii="Arial" w:hAnsi="Arial" w:cs="Arial"/>
+                              <w:color w:val="000000" w:themeColor="text1"/>
+                              <w:sz w:val="20"/>
+                              <w:szCs w:val="20"/>
+                              <w:u w:val="none"/>
+                            </w:rPr>
+                          </w:pPr>
+                          <w:r>
+                            <w:rPr>
+                              <w:rStyle w:val="Hyperlink"/>
+                              <w:rFonts w:ascii="Arial" w:hAnsi="Arial" w:cs="Arial"/>
+                              <w:color w:val="000000" w:themeColor="text1"/>
+                              <w:sz w:val="20"/>
+                              <w:szCs w:val="20"/>
+                              <w:u w:val="none"/>
+                            </w:rPr>
+                            <w:t>DOB: 17.12.1992</w:t>
+                          </w:r>
+                        </w:p>
+                        <w:p>
+                          <w:pPr>
+                            <w:rPr>
+                              <w:rFonts w:ascii="Arial" w:hAnsi="Arial" w:cs="Arial"/>
+                              <w:color w:val="000000" w:themeColor="text1"/>
+                              <w:sz w:val="20"/>
+                              <w:szCs w:val="20"/>
+                            </w:rPr>
+                          </w:pPr>
+                          <w:r>
+                            <w:rPr>
+                              <w:rStyle w:val="Hyperlink"/>
+                              <w:rFonts w:ascii="Arial" w:hAnsi="Arial" w:cs="Arial"/>
+                              <w:color w:val="000000" w:themeColor="text1"/>
+                              <w:sz w:val="20"/>
+                              <w:szCs w:val="20"/>
+                              <w:u w:val="none"/>
+                            </w:rPr>
+                            <w:t>Location: Berlin, Germany</w:t>
+                          </w:r>
+                        </w:p>
+                      </w:txbxContent>
+                    </wps:txbx>
+                    <wps:bodyPr rot="0" spcFirstLastPara="0" vertOverflow="overflow" horzOverflow="overflow" vert="horz" wrap="square" lIns="91440" tIns="45720" rIns="91440" bIns="45720" numCol="1" spcCol="0" rtlCol="0" fromWordArt="0" anchor="t" anchorCtr="0" forceAA="0" compatLnSpc="1">
+                      <a:prstTxWarp prst="textNoShape">
+                        <a:avLst/>
+                      </a:prstTxWarp>
+                      <a:noAutofit/>
+                    </wps:bodyPr>
+                  </wps:wsp>
+                </a:graphicData>
+              </a:graphic>
+              <wp14:sizeRelH relativeFrom="margin">
+                <wp14:pctWidth>0</wp14:pctWidth>
+              </wp14:sizeRelH>
+              <wp14:sizeRelV relativeFrom="margin">
+                <wp14:pctHeight>0</wp14:pctHeight>
+              </wp14:sizeRelV>
+            </wp:anchor>
+          </w:drawing>
+        </mc:Choice>
+        <mc:Fallback>
+          <w:pict>
+            <v:shape w14:anchorId="6F23E2DE" id="Text Box 2" o:spid="_x0000_s1028" type="#_x0000_t202" style="position:absolute;margin-left:-6.9pt;margin-top:-20.7pt;width:216.75pt;height:77.35pt;z-index:251661312;visibility:visible;mso-wrap-style:square;mso-width-percent:0;mso-height-percent:0;mso-wrap-distance-left:9pt;mso-wrap-distance-top:0;mso-wrap-distance-right:9pt;mso-wrap-distance-bottom:0;mso-position-horizontal:absolute;mso-position-horizontal-relative:text;mso-position-vertical:absolute;mso-position-vertical-relative:text;mso-width-percent:0;mso-height-percent:0;mso-width-relative:margin;mso-height-relative:margin;v-text-anchor:top" o:gfxdata="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" filled="f" stroked="f" strokeweight=".5pt">
+              <v:textbox>
+                <w:txbxContent>
+                  <w:p>
+                    <w:pPr>
+                      <w:rPr>
+                        <w:rFonts w:ascii="Arial" w:hAnsi="Arial" w:cs="Arial"/>
+                        <w:color w:val="000000" w:themeColor="text1"/>
+                        <w:sz w:val="20"/>
+                        <w:szCs w:val="20"/>
+                        <w:u w:val="single"/>
+                      </w:rPr>
+                    </w:pPr>
+                    <w:hyperlink r:id="rId9" w:history="1">
+                      <w:r>
+                        <w:rPr>
+                          <w:rStyle w:val="Hyperlink"/>
+                          <w:rFonts w:ascii="Arial" w:hAnsi="Arial" w:cs="Arial"/>
+                          <w:color w:val="000000" w:themeColor="text1"/>
+                          <w:sz w:val="20"/>
+                          <w:szCs w:val="20"/>
+                        </w:rPr>
+                        <w:t>linkedin.com/in/</w:t>
+                      </w:r>
+                      <w:proofErr w:type="spellStart"/>
+                      <w:r>
+                        <w:rPr>
+                          <w:rStyle w:val="Hyperlink"/>
+                          <w:rFonts w:ascii="Arial" w:hAnsi="Arial" w:cs="Arial"/>
+                          <w:color w:val="000000" w:themeColor="text1"/>
+                          <w:sz w:val="20"/>
+                          <w:szCs w:val="20"/>
+                        </w:rPr>
+                        <w:t>cesargutierrezo</w:t>
+                      </w:r>
+                      <w:proofErr w:type="spellEnd"/>
+                    </w:hyperlink>
+                  </w:p>
+                  <w:p>
+                    <w:pPr>
+                      <w:rPr>
+                        <w:rStyle w:val="Hyperlink"/>
+                        <w:rFonts w:ascii="Arial" w:hAnsi="Arial" w:cs="Arial"/>
+                        <w:color w:val="000000" w:themeColor="text1"/>
+                        <w:sz w:val="20"/>
+                        <w:szCs w:val="20"/>
+                      </w:rPr>
+                    </w:pPr>
+                    <w:hyperlink r:id="rId10" w:history="1">
+                      <w:r>
+                        <w:rPr>
+                          <w:rStyle w:val="Hyperlink"/>
+                          <w:rFonts w:ascii="Arial" w:hAnsi="Arial" w:cs="Arial"/>
+                          <w:color w:val="000000" w:themeColor="text1"/>
+                          <w:sz w:val="20"/>
+                          <w:szCs w:val="20"/>
+                        </w:rPr>
+                        <w:t>github.com/</w:t>
+                      </w:r>
+                      <w:proofErr w:type="spellStart"/>
+                      <w:r>
+                        <w:rPr>
+                          <w:rStyle w:val="Hyperlink"/>
+                          <w:rFonts w:ascii="Arial" w:hAnsi="Arial" w:cs="Arial"/>
+                          <w:color w:val="000000" w:themeColor="text1"/>
+                          <w:sz w:val="20"/>
+                          <w:szCs w:val="20"/>
+                        </w:rPr>
+                        <w:t>cesargutierrezo</w:t>
+                      </w:r>
+                      <w:proofErr w:type="spellEnd"/>
+                    </w:hyperlink>
+                  </w:p>
+                  <w:p>
+                    <w:pPr>
+                      <w:rPr>
+                        <w:rStyle w:val="Hyperlink"/>
+                        <w:rFonts w:ascii="Arial" w:hAnsi="Arial" w:cs="Arial"/>
+                        <w:color w:val="000000" w:themeColor="text1"/>
+                        <w:sz w:val="20"/>
+                        <w:szCs w:val="20"/>
+                        <w:u w:val="none"/>
+                      </w:rPr>
+                    </w:pPr>
+                  </w:p>
+                  <w:p>
+                    <w:pPr>
+                      <w:rPr>
+                        <w:rStyle w:val="Hyperlink"/>
+                        <w:rFonts w:ascii="Arial" w:hAnsi="Arial" w:cs="Arial"/>
+                        <w:color w:val="000000" w:themeColor="text1"/>
+                        <w:sz w:val="20"/>
+                        <w:szCs w:val="20"/>
+                        <w:u w:val="none"/>
+                      </w:rPr>
+                    </w:pPr>
+                  </w:p>
+                  <w:p>
+                    <w:pPr>
+                      <w:rPr>
+                        <w:rStyle w:val="Hyperlink"/>
+                        <w:rFonts w:ascii="Arial" w:hAnsi="Arial" w:cs="Arial"/>
+                        <w:color w:val="000000" w:themeColor="text1"/>
+                        <w:sz w:val="20"/>
+                        <w:szCs w:val="20"/>
+                        <w:u w:val="none"/>
+                      </w:rPr>
+                    </w:pPr>
+                    <w:r>
+                      <w:rPr>
+                        <w:rStyle w:val="Hyperlink"/>
+                        <w:rFonts w:ascii="Arial" w:hAnsi="Arial" w:cs="Arial"/>
+                        <w:color w:val="000000" w:themeColor="text1"/>
+                        <w:sz w:val="20"/>
+                        <w:szCs w:val="20"/>
+                        <w:u w:val="none"/>
+                      </w:rPr>
+                      <w:t>DOB: 17.12.1992</w:t>
+                    </w:r>
+                  </w:p>
+                  <w:p>
+                    <w:pPr>
+                      <w:rPr>
+                        <w:rFonts w:ascii="Arial" w:hAnsi="Arial" w:cs="Arial"/>
+                        <w:color w:val="000000" w:themeColor="text1"/>
+                        <w:sz w:val="20"/>
+                        <w:szCs w:val="20"/>
+                      </w:rPr>
+                    </w:pPr>
+                    <w:r>
+                      <w:rPr>
+                        <w:rStyle w:val="Hyperlink"/>
+                        <w:rFonts w:ascii="Arial" w:hAnsi="Arial" w:cs="Arial"/>
+                        <w:color w:val="000000" w:themeColor="text1"/>
+                        <w:sz w:val="20"/>
+                        <w:szCs w:val="20"/>
+                        <w:u w:val="none"/>
+                      </w:rPr>
+                      <w:t>Location: Berlin, Germany</w:t>
+                    </w:r>
                   </w:p>
                 </w:txbxContent>
               </v:textbox>
@@ -4443,6 +4810,16 @@
     <w:pPr>
       <w:rPr>
         <w:rFonts w:ascii="Arial" w:hAnsi="Arial" w:cs="Arial"/>
+        <w:color w:val="000000" w:themeColor="text1"/>
+        <w:lang w:val="es-ES"/>
+      </w:rPr>
+    </w:pPr>
+  </w:p>
+  <w:p>
+    <w:pPr>
+      <w:rPr>
+        <w:rFonts w:ascii="Arial" w:hAnsi="Arial" w:cs="Arial"/>
+        <w:color w:val="000000" w:themeColor="text1"/>
         <w:lang w:val="es-ES"/>
       </w:rPr>
     </w:pPr>
@@ -4450,6 +4827,9 @@
   <w:p>
     <w:pPr>
       <w:pStyle w:val="Header"/>
+      <w:rPr>
+        <w:color w:val="000000" w:themeColor="text1"/>
+      </w:rPr>
     </w:pPr>
   </w:p>
 </w:hdr>
@@ -6451,6 +6831,33 @@
       <w:contextualSpacing/>
     </w:pPr>
   </w:style>
+  <w:style w:type="paragraph" w:styleId="BalloonText">
+    <w:name w:val="Balloon Text"/>
+    <w:basedOn w:val="Normal"/>
+    <w:link w:val="BalloonTextChar"/>
+    <w:uiPriority w:val="99"/>
+    <w:semiHidden/>
+    <w:unhideWhenUsed/>
+    <w:rsid w:val="00A46102"/>
+    <w:rPr>
+      <w:rFonts w:ascii="Times New Roman" w:hAnsi="Times New Roman" w:cs="Times New Roman"/>
+      <w:sz w:val="18"/>
+      <w:szCs w:val="18"/>
+    </w:rPr>
+  </w:style>
+  <w:style w:type="character" w:customStyle="1" w:styleId="BalloonTextChar">
+    <w:name w:val="Balloon Text Char"/>
+    <w:basedOn w:val="DefaultParagraphFont"/>
+    <w:link w:val="BalloonText"/>
+    <w:uiPriority w:val="99"/>
+    <w:semiHidden/>
+    <w:rsid w:val="00A46102"/>
+    <w:rPr>
+      <w:rFonts w:ascii="Times New Roman" w:hAnsi="Times New Roman" w:cs="Times New Roman"/>
+      <w:sz w:val="18"/>
+      <w:szCs w:val="18"/>
+    </w:rPr>
+  </w:style>
 </w:styles>
 </file>
 

</xml_diff>

<commit_message>
chore: change full name
</commit_message>
<xml_diff>
--- a/public/downloads/cesar-gutierrez-cv-2019.docx
+++ b/public/downloads/cesar-gutierrez-cv-2019.docx
@@ -180,21 +180,8 @@
           <w:szCs w:val="22"/>
           <w:lang w:val="es-ES"/>
         </w:rPr>
-        <w:t xml:space="preserve">Rafael Urdaneta </w:t>
-      </w:r>
-      <w:proofErr w:type="spellStart"/>
-      <w:r>
-        <w:rPr>
-          <w:rFonts w:ascii="Arial" w:hAnsi="Arial" w:cs="Arial"/>
-          <w:b/>
-          <w:bCs/>
-          <w:sz w:val="22"/>
-          <w:szCs w:val="22"/>
-          <w:lang w:val="es-ES"/>
-        </w:rPr>
-        <w:t>University</w:t>
-      </w:r>
-      <w:proofErr w:type="spellEnd"/>
+        <w:t>Rafael Urdaneta University</w:t>
+      </w:r>
       <w:r>
         <w:rPr>
           <w:rFonts w:ascii="Arial" w:hAnsi="Arial" w:cs="Arial"/>
@@ -347,7 +334,6 @@
           <w:szCs w:val="22"/>
         </w:rPr>
       </w:pPr>
-      <w:proofErr w:type="spellStart"/>
       <w:r>
         <w:rPr>
           <w:rFonts w:ascii="Arial" w:hAnsi="Arial" w:cs="Arial"/>
@@ -358,7 +344,6 @@
         </w:rPr>
         <w:t>heycar</w:t>
       </w:r>
-      <w:proofErr w:type="spellEnd"/>
       <w:r>
         <w:rPr>
           <w:rFonts w:ascii="Arial" w:hAnsi="Arial" w:cs="Arial"/>
@@ -485,7 +470,17 @@
           <w:sz w:val="22"/>
           <w:szCs w:val="22"/>
         </w:rPr>
-        <w:t>Lead Optimization squad</w:t>
+        <w:t>Lead Optim</w:t>
+      </w:r>
+      <w:bookmarkStart w:id="0" w:name="_GoBack"/>
+      <w:bookmarkEnd w:id="0"/>
+      <w:r>
+        <w:rPr>
+          <w:rFonts w:ascii="Arial" w:hAnsi="Arial" w:cs="Arial"/>
+          <w:sz w:val="22"/>
+          <w:szCs w:val="22"/>
+        </w:rPr>
+        <w:t>ization squad</w:t>
       </w:r>
       <w:r>
         <w:rPr>
@@ -699,18 +694,8 @@
           <w:sz w:val="22"/>
           <w:szCs w:val="22"/>
         </w:rPr>
-        <w:t xml:space="preserve"> with </w:t>
-      </w:r>
-      <w:proofErr w:type="spellStart"/>
-      <w:r>
-        <w:rPr>
-          <w:rFonts w:ascii="Arial" w:hAnsi="Arial" w:cs="Arial"/>
-          <w:sz w:val="22"/>
-          <w:szCs w:val="22"/>
-        </w:rPr>
-        <w:t>TestCafe</w:t>
-      </w:r>
-      <w:proofErr w:type="spellEnd"/>
+        <w:t xml:space="preserve"> with TestCafe</w:t>
+      </w:r>
     </w:p>
     <w:p>
       <w:pPr>
@@ -816,23 +801,13 @@
         </w:rPr>
         <w:t xml:space="preserve">Redux, </w:t>
       </w:r>
-      <w:proofErr w:type="spellStart"/>
-      <w:r>
-        <w:rPr>
-          <w:rFonts w:ascii="Arial" w:hAnsi="Arial" w:cs="Arial"/>
-          <w:sz w:val="22"/>
-          <w:szCs w:val="22"/>
-        </w:rPr>
-        <w:t>Vuex</w:t>
-      </w:r>
-      <w:proofErr w:type="spellEnd"/>
-      <w:r>
-        <w:rPr>
-          <w:rFonts w:ascii="Arial" w:hAnsi="Arial" w:cs="Arial"/>
-          <w:sz w:val="22"/>
-          <w:szCs w:val="22"/>
-        </w:rPr>
-        <w:t xml:space="preserve">, </w:t>
+      <w:r>
+        <w:rPr>
+          <w:rFonts w:ascii="Arial" w:hAnsi="Arial" w:cs="Arial"/>
+          <w:sz w:val="22"/>
+          <w:szCs w:val="22"/>
+        </w:rPr>
+        <w:t xml:space="preserve">Vuex, </w:t>
       </w:r>
       <w:r>
         <w:rPr>
@@ -856,103 +831,46 @@
           <w:sz w:val="22"/>
           <w:szCs w:val="22"/>
         </w:rPr>
-        <w:t xml:space="preserve">CSS, Jest, Enzyme, </w:t>
-      </w:r>
-      <w:proofErr w:type="spellStart"/>
-      <w:r>
-        <w:rPr>
-          <w:rFonts w:ascii="Arial" w:hAnsi="Arial" w:cs="Arial"/>
-          <w:sz w:val="22"/>
-          <w:szCs w:val="22"/>
-        </w:rPr>
-        <w:t>Sinon</w:t>
-      </w:r>
-      <w:proofErr w:type="spellEnd"/>
-      <w:r>
-        <w:rPr>
-          <w:rFonts w:ascii="Arial" w:hAnsi="Arial" w:cs="Arial"/>
-          <w:sz w:val="22"/>
-          <w:szCs w:val="22"/>
-        </w:rPr>
-        <w:t xml:space="preserve">, Webpack, </w:t>
-      </w:r>
-      <w:proofErr w:type="spellStart"/>
-      <w:r>
-        <w:rPr>
-          <w:rFonts w:ascii="Arial" w:hAnsi="Arial" w:cs="Arial"/>
-          <w:sz w:val="22"/>
-          <w:szCs w:val="22"/>
-        </w:rPr>
-        <w:t>Contentful</w:t>
-      </w:r>
-      <w:proofErr w:type="spellEnd"/>
-      <w:r>
-        <w:rPr>
-          <w:rFonts w:ascii="Arial" w:hAnsi="Arial" w:cs="Arial"/>
-          <w:sz w:val="22"/>
-          <w:szCs w:val="22"/>
-        </w:rPr>
-        <w:t xml:space="preserve">, </w:t>
-      </w:r>
-      <w:proofErr w:type="spellStart"/>
-      <w:r>
-        <w:rPr>
-          <w:rFonts w:ascii="Arial" w:hAnsi="Arial" w:cs="Arial"/>
-          <w:sz w:val="22"/>
-          <w:szCs w:val="22"/>
-        </w:rPr>
-        <w:t>TestCafe</w:t>
-      </w:r>
-      <w:proofErr w:type="spellEnd"/>
-      <w:r>
-        <w:rPr>
-          <w:rFonts w:ascii="Arial" w:hAnsi="Arial" w:cs="Arial"/>
-          <w:sz w:val="22"/>
-          <w:szCs w:val="22"/>
-        </w:rPr>
-        <w:t xml:space="preserve">, </w:t>
-      </w:r>
-      <w:proofErr w:type="spellStart"/>
-      <w:r>
-        <w:rPr>
-          <w:rFonts w:ascii="Arial" w:hAnsi="Arial" w:cs="Arial"/>
-          <w:sz w:val="22"/>
-          <w:szCs w:val="22"/>
-        </w:rPr>
-        <w:t>Flagr</w:t>
-      </w:r>
-      <w:proofErr w:type="spellEnd"/>
-      <w:r>
-        <w:rPr>
-          <w:rFonts w:ascii="Arial" w:hAnsi="Arial" w:cs="Arial"/>
-          <w:sz w:val="22"/>
-          <w:szCs w:val="22"/>
-        </w:rPr>
-        <w:t>, Sentry, Segment, Hotjar</w:t>
-      </w:r>
-    </w:p>
-    <w:p>
-      <w:pPr>
-        <w:tabs>
-          <w:tab w:val="right" w:pos="10460"/>
-        </w:tabs>
-        <w:rPr>
-          <w:rFonts w:ascii="Arial" w:hAnsi="Arial" w:cs="Arial"/>
-        </w:rPr>
-      </w:pPr>
-    </w:p>
-    <w:p>
-      <w:pPr>
-        <w:tabs>
-          <w:tab w:val="right" w:pos="10460"/>
-        </w:tabs>
-        <w:rPr>
-          <w:rFonts w:ascii="Arial" w:hAnsi="Arial" w:cs="Arial"/>
-          <w:sz w:val="22"/>
-          <w:szCs w:val="22"/>
-        </w:rPr>
-      </w:pPr>
-      <w:proofErr w:type="spellStart"/>
+        <w:t>CSS, Jest, Enzyme, Sinon, Webpack, Contentful</w:t>
+      </w:r>
+      <w:r>
+        <w:rPr>
+          <w:rFonts w:ascii="Arial" w:hAnsi="Arial" w:cs="Arial"/>
+          <w:sz w:val="22"/>
+          <w:szCs w:val="22"/>
+        </w:rPr>
+        <w:t>, TestCafe</w:t>
+      </w:r>
+      <w:r>
+        <w:rPr>
+          <w:rFonts w:ascii="Arial" w:hAnsi="Arial" w:cs="Arial"/>
+          <w:sz w:val="22"/>
+          <w:szCs w:val="22"/>
+        </w:rPr>
+        <w:t>, Flagr, Sentry, Segment, Hotjar</w:t>
+      </w:r>
+    </w:p>
+    <w:p>
+      <w:pPr>
+        <w:tabs>
+          <w:tab w:val="right" w:pos="10460"/>
+        </w:tabs>
+        <w:rPr>
+          <w:rFonts w:ascii="Arial" w:hAnsi="Arial" w:cs="Arial"/>
+        </w:rPr>
+      </w:pPr>
+    </w:p>
+    <w:p>
+      <w:pPr>
+        <w:tabs>
+          <w:tab w:val="right" w:pos="10460"/>
+        </w:tabs>
+        <w:rPr>
+          <w:rFonts w:ascii="Arial" w:hAnsi="Arial" w:cs="Arial"/>
+          <w:sz w:val="22"/>
+          <w:szCs w:val="22"/>
+        </w:rPr>
+      </w:pPr>
       <w:r>
         <w:rPr>
           <w:rFonts w:ascii="Arial" w:hAnsi="Arial" w:cs="Arial"/>
@@ -963,7 +881,6 @@
         </w:rPr>
         <w:t>BairesDev</w:t>
       </w:r>
-      <w:proofErr w:type="spellEnd"/>
       <w:r>
         <w:rPr>
           <w:rFonts w:ascii="Arial" w:hAnsi="Arial" w:cs="Arial"/>
@@ -1167,18 +1084,8 @@
           <w:sz w:val="22"/>
           <w:szCs w:val="22"/>
         </w:rPr>
-        <w:t xml:space="preserve"> setting to Vue / </w:t>
-      </w:r>
-      <w:proofErr w:type="spellStart"/>
-      <w:r>
-        <w:rPr>
-          <w:rFonts w:ascii="Arial" w:hAnsi="Arial" w:cs="Arial"/>
-          <w:sz w:val="22"/>
-          <w:szCs w:val="22"/>
-        </w:rPr>
-        <w:t>Vuex</w:t>
-      </w:r>
-      <w:proofErr w:type="spellEnd"/>
+        <w:t xml:space="preserve"> setting to Vue / Vuex</w:t>
+      </w:r>
     </w:p>
     <w:p>
       <w:pPr>
@@ -1317,43 +1224,15 @@
           <w:sz w:val="22"/>
           <w:szCs w:val="22"/>
         </w:rPr>
-        <w:t xml:space="preserve">: ES6, HTML, SCSS / Sass, jQuery, Vue, </w:t>
-      </w:r>
-      <w:proofErr w:type="spellStart"/>
-      <w:r>
-        <w:rPr>
-          <w:rFonts w:ascii="Arial" w:hAnsi="Arial" w:cs="Arial"/>
-          <w:sz w:val="22"/>
-          <w:szCs w:val="22"/>
-        </w:rPr>
-        <w:t>Vuex</w:t>
-      </w:r>
-      <w:proofErr w:type="spellEnd"/>
-      <w:r>
-        <w:rPr>
-          <w:rFonts w:ascii="Arial" w:hAnsi="Arial" w:cs="Arial"/>
-          <w:sz w:val="22"/>
-          <w:szCs w:val="22"/>
-        </w:rPr>
-        <w:t xml:space="preserve">, </w:t>
-      </w:r>
-      <w:proofErr w:type="spellStart"/>
-      <w:r>
-        <w:rPr>
-          <w:rFonts w:ascii="Arial" w:hAnsi="Arial" w:cs="Arial"/>
-          <w:sz w:val="22"/>
-          <w:szCs w:val="22"/>
-        </w:rPr>
-        <w:t>RequireJS</w:t>
-      </w:r>
-      <w:proofErr w:type="spellEnd"/>
-      <w:r>
-        <w:rPr>
-          <w:rFonts w:ascii="Arial" w:hAnsi="Arial" w:cs="Arial"/>
-          <w:sz w:val="22"/>
-          <w:szCs w:val="22"/>
-        </w:rPr>
-        <w:t xml:space="preserve">, </w:t>
+        <w:t xml:space="preserve">: ES6, HTML, SCSS / Sass, jQuery, Vue, Vuex, </w:t>
+      </w:r>
+      <w:r>
+        <w:rPr>
+          <w:rFonts w:ascii="Arial" w:hAnsi="Arial" w:cs="Arial"/>
+          <w:sz w:val="22"/>
+          <w:szCs w:val="22"/>
+        </w:rPr>
+        <w:t xml:space="preserve">RequireJS, </w:t>
       </w:r>
       <w:r>
         <w:rPr>
@@ -1385,27 +1264,15 @@
           <w:szCs w:val="22"/>
         </w:rPr>
       </w:pPr>
-      <w:proofErr w:type="spellStart"/>
-      <w:r>
-        <w:rPr>
-          <w:rFonts w:ascii="Arial" w:hAnsi="Arial" w:cs="Arial"/>
-          <w:b/>
-          <w:bCs/>
-          <w:sz w:val="22"/>
-          <w:szCs w:val="22"/>
-        </w:rPr>
-        <w:t>GöK</w:t>
-      </w:r>
-      <w:proofErr w:type="spellEnd"/>
-      <w:r>
-        <w:rPr>
-          <w:rFonts w:ascii="Arial" w:hAnsi="Arial" w:cs="Arial"/>
-          <w:b/>
-          <w:bCs/>
-          <w:sz w:val="22"/>
-          <w:szCs w:val="22"/>
-        </w:rPr>
-        <w:t xml:space="preserve"> Innovation Agency</w:t>
+      <w:r>
+        <w:rPr>
+          <w:rFonts w:ascii="Arial" w:hAnsi="Arial" w:cs="Arial"/>
+          <w:b/>
+          <w:bCs/>
+          <w:sz w:val="22"/>
+          <w:szCs w:val="22"/>
+        </w:rPr>
+        <w:t>GöK Innovation Agency</w:t>
       </w:r>
       <w:r>
         <w:rPr>
@@ -1943,7 +1810,6 @@
           <w:szCs w:val="22"/>
         </w:rPr>
       </w:pPr>
-      <w:proofErr w:type="spellStart"/>
       <w:r>
         <w:rPr>
           <w:rFonts w:ascii="Arial" w:hAnsi="Arial" w:cs="Arial"/>
@@ -1953,18 +1819,7 @@
           <w:szCs w:val="22"/>
         </w:rPr>
         <w:lastRenderedPageBreak/>
-        <w:t>Humbee</w:t>
-      </w:r>
-      <w:proofErr w:type="spellEnd"/>
-      <w:r>
-        <w:rPr>
-          <w:rFonts w:ascii="Arial" w:hAnsi="Arial" w:cs="Arial"/>
-          <w:b/>
-          <w:bCs/>
-          <w:sz w:val="22"/>
-          <w:szCs w:val="22"/>
-        </w:rPr>
-        <w:t xml:space="preserve"> Partners</w:t>
+        <w:t>Humbee Partners</w:t>
       </w:r>
       <w:r>
         <w:rPr>
@@ -2244,27 +2099,15 @@
           <w:szCs w:val="22"/>
         </w:rPr>
       </w:pPr>
-      <w:proofErr w:type="spellStart"/>
-      <w:r>
-        <w:rPr>
-          <w:rFonts w:ascii="Arial" w:hAnsi="Arial" w:cs="Arial"/>
-          <w:b/>
-          <w:bCs/>
-          <w:sz w:val="22"/>
-          <w:szCs w:val="22"/>
-        </w:rPr>
-        <w:t>Humbee</w:t>
-      </w:r>
-      <w:proofErr w:type="spellEnd"/>
-      <w:r>
-        <w:rPr>
-          <w:rFonts w:ascii="Arial" w:hAnsi="Arial" w:cs="Arial"/>
-          <w:b/>
-          <w:bCs/>
-          <w:sz w:val="22"/>
-          <w:szCs w:val="22"/>
-        </w:rPr>
-        <w:t xml:space="preserve"> Partners</w:t>
+      <w:r>
+        <w:rPr>
+          <w:rFonts w:ascii="Arial" w:hAnsi="Arial" w:cs="Arial"/>
+          <w:b/>
+          <w:bCs/>
+          <w:sz w:val="22"/>
+          <w:szCs w:val="22"/>
+        </w:rPr>
+        <w:t>Humbee Partners</w:t>
       </w:r>
       <w:r>
         <w:rPr>
@@ -2547,17 +2390,7 @@
           <w:sz w:val="22"/>
           <w:szCs w:val="22"/>
         </w:rPr>
-        <w:t xml:space="preserve">: JavaScript, CSS, </w:t>
-      </w:r>
-      <w:bookmarkStart w:id="0" w:name="_GoBack"/>
-      <w:bookmarkEnd w:id="0"/>
-      <w:r>
-        <w:rPr>
-          <w:rFonts w:ascii="Arial" w:hAnsi="Arial" w:cs="Arial"/>
-          <w:sz w:val="22"/>
-          <w:szCs w:val="22"/>
-        </w:rPr>
-        <w:t xml:space="preserve">Sass, Angular, jQuery, </w:t>
+        <w:t xml:space="preserve">: JavaScript, CSS, Sass, Angular, jQuery, </w:t>
       </w:r>
       <w:r>
         <w:rPr>
@@ -2754,25 +2587,7 @@
           <w:sz w:val="22"/>
           <w:szCs w:val="22"/>
         </w:rPr>
-        <w:t xml:space="preserve">: React, Gatsby, styled-components, Material UI, </w:t>
-      </w:r>
-      <w:proofErr w:type="spellStart"/>
-      <w:r>
-        <w:rPr>
-          <w:rFonts w:ascii="Arial" w:hAnsi="Arial" w:cs="Arial"/>
-          <w:sz w:val="22"/>
-          <w:szCs w:val="22"/>
-        </w:rPr>
-        <w:t>Netlify</w:t>
-      </w:r>
-      <w:proofErr w:type="spellEnd"/>
-      <w:r>
-        <w:rPr>
-          <w:rFonts w:ascii="Arial" w:hAnsi="Arial" w:cs="Arial"/>
-          <w:sz w:val="22"/>
-          <w:szCs w:val="22"/>
-        </w:rPr>
-        <w:t xml:space="preserve"> Forms. </w:t>
+        <w:t xml:space="preserve">: React, Gatsby, styled-components, Material UI, Netlify Forms. </w:t>
       </w:r>
       <w:hyperlink r:id="rId13" w:history="1">
         <w:r>
@@ -2888,7 +2703,6 @@
         </w:rPr>
         <w:t xml:space="preserve"> </w:t>
       </w:r>
-      <w:proofErr w:type="gramStart"/>
       <w:r>
         <w:rPr>
           <w:rFonts w:ascii="Arial" w:hAnsi="Arial" w:cs="Arial"/>
@@ -2898,7 +2712,6 @@
         </w:rPr>
         <w:t>app</w:t>
       </w:r>
-      <w:proofErr w:type="gramEnd"/>
       <w:r>
         <w:rPr>
           <w:rFonts w:ascii="Arial" w:hAnsi="Arial" w:cs="Arial"/>
@@ -2906,9 +2719,8 @@
           <w:szCs w:val="22"/>
           <w:lang w:val="es-ES"/>
         </w:rPr>
-        <w:t xml:space="preserve"> </w:t>
-      </w:r>
-      <w:proofErr w:type="spellStart"/>
+        <w:t xml:space="preserve"> created for a </w:t>
+      </w:r>
       <w:r>
         <w:rPr>
           <w:rFonts w:ascii="Arial" w:hAnsi="Arial" w:cs="Arial"/>
@@ -2916,57 +2728,7 @@
           <w:szCs w:val="22"/>
           <w:lang w:val="es-ES"/>
         </w:rPr>
-        <w:t>created</w:t>
-      </w:r>
-      <w:proofErr w:type="spellEnd"/>
-      <w:r>
-        <w:rPr>
-          <w:rFonts w:ascii="Arial" w:hAnsi="Arial" w:cs="Arial"/>
-          <w:sz w:val="22"/>
-          <w:szCs w:val="22"/>
-          <w:lang w:val="es-ES"/>
-        </w:rPr>
-        <w:t xml:space="preserve"> </w:t>
-      </w:r>
-      <w:proofErr w:type="spellStart"/>
-      <w:r>
-        <w:rPr>
-          <w:rFonts w:ascii="Arial" w:hAnsi="Arial" w:cs="Arial"/>
-          <w:sz w:val="22"/>
-          <w:szCs w:val="22"/>
-          <w:lang w:val="es-ES"/>
-        </w:rPr>
-        <w:t>for</w:t>
-      </w:r>
-      <w:proofErr w:type="spellEnd"/>
-      <w:r>
-        <w:rPr>
-          <w:rFonts w:ascii="Arial" w:hAnsi="Arial" w:cs="Arial"/>
-          <w:sz w:val="22"/>
-          <w:szCs w:val="22"/>
-          <w:lang w:val="es-ES"/>
-        </w:rPr>
-        <w:t xml:space="preserve"> a </w:t>
-      </w:r>
-      <w:proofErr w:type="spellStart"/>
-      <w:r>
-        <w:rPr>
-          <w:rFonts w:ascii="Arial" w:hAnsi="Arial" w:cs="Arial"/>
-          <w:sz w:val="22"/>
-          <w:szCs w:val="22"/>
-          <w:lang w:val="es-ES"/>
-        </w:rPr>
-        <w:t>Venezuelan</w:t>
-      </w:r>
-      <w:proofErr w:type="spellEnd"/>
-      <w:r>
-        <w:rPr>
-          <w:rFonts w:ascii="Arial" w:hAnsi="Arial" w:cs="Arial"/>
-          <w:sz w:val="22"/>
-          <w:szCs w:val="22"/>
-          <w:lang w:val="es-ES"/>
-        </w:rPr>
-        <w:t xml:space="preserve"> </w:t>
+        <w:t xml:space="preserve">Venezuelan </w:t>
       </w:r>
       <w:r>
         <w:rPr>
@@ -3751,25 +3513,7 @@
           <w:sz w:val="22"/>
           <w:szCs w:val="22"/>
         </w:rPr>
-        <w:t xml:space="preserve">JavaScript (ES6, </w:t>
-      </w:r>
-      <w:proofErr w:type="spellStart"/>
-      <w:r>
-        <w:rPr>
-          <w:rFonts w:ascii="Arial" w:hAnsi="Arial" w:cs="Arial"/>
-          <w:sz w:val="22"/>
-          <w:szCs w:val="22"/>
-        </w:rPr>
-        <w:t>ESNext</w:t>
-      </w:r>
-      <w:proofErr w:type="spellEnd"/>
-      <w:r>
-        <w:rPr>
-          <w:rFonts w:ascii="Arial" w:hAnsi="Arial" w:cs="Arial"/>
-          <w:sz w:val="22"/>
-          <w:szCs w:val="22"/>
-        </w:rPr>
-        <w:t>), TypeScript</w:t>
+        <w:t>JavaScript (ES6, ESNext), TypeScript</w:t>
       </w:r>
     </w:p>
     <w:p>
@@ -3800,25 +3544,7 @@
           <w:sz w:val="22"/>
           <w:szCs w:val="22"/>
         </w:rPr>
-        <w:t xml:space="preserve"> React, React Native, Redux, Angular, Vue, </w:t>
-      </w:r>
-      <w:proofErr w:type="spellStart"/>
-      <w:r>
-        <w:rPr>
-          <w:rFonts w:ascii="Arial" w:hAnsi="Arial" w:cs="Arial"/>
-          <w:sz w:val="22"/>
-          <w:szCs w:val="22"/>
-        </w:rPr>
-        <w:t>Vuex</w:t>
-      </w:r>
-      <w:proofErr w:type="spellEnd"/>
-      <w:r>
-        <w:rPr>
-          <w:rFonts w:ascii="Arial" w:hAnsi="Arial" w:cs="Arial"/>
-          <w:sz w:val="22"/>
-          <w:szCs w:val="22"/>
-        </w:rPr>
-        <w:t>, jQuery</w:t>
+        <w:t xml:space="preserve"> React, React Native, Redux, Angular, Vue, Vuex, jQuery</w:t>
       </w:r>
     </w:p>
     <w:p>
@@ -3880,18 +3606,8 @@
           <w:sz w:val="22"/>
           <w:szCs w:val="22"/>
         </w:rPr>
-        <w:t xml:space="preserve">Webpack, Gatsby, Gulp, Grunt, </w:t>
-      </w:r>
-      <w:proofErr w:type="spellStart"/>
-      <w:r>
-        <w:rPr>
-          <w:rFonts w:ascii="Arial" w:hAnsi="Arial" w:cs="Arial"/>
-          <w:sz w:val="22"/>
-          <w:szCs w:val="22"/>
-        </w:rPr>
-        <w:t>RequireJS</w:t>
-      </w:r>
-      <w:proofErr w:type="spellEnd"/>
+        <w:t>Webpack, Gatsby, Gulp, Grunt, RequireJS</w:t>
+      </w:r>
     </w:p>
     <w:p>
       <w:pPr>
@@ -3921,44 +3637,16 @@
           <w:sz w:val="22"/>
           <w:szCs w:val="22"/>
         </w:rPr>
-        <w:t xml:space="preserve">Mocha, Chai, Jest, </w:t>
-      </w:r>
-      <w:proofErr w:type="spellStart"/>
-      <w:r>
-        <w:rPr>
-          <w:rFonts w:ascii="Arial" w:hAnsi="Arial" w:cs="Arial"/>
-          <w:sz w:val="22"/>
-          <w:szCs w:val="22"/>
-        </w:rPr>
-        <w:t>Sinon</w:t>
-      </w:r>
-      <w:proofErr w:type="spellEnd"/>
-      <w:r>
-        <w:rPr>
-          <w:rFonts w:ascii="Arial" w:hAnsi="Arial" w:cs="Arial"/>
-          <w:sz w:val="22"/>
-          <w:szCs w:val="22"/>
-        </w:rPr>
-        <w:t>, Enzyme, Puppeteer</w:t>
-      </w:r>
-      <w:r>
-        <w:rPr>
-          <w:rFonts w:ascii="Arial" w:hAnsi="Arial" w:cs="Arial"/>
-          <w:sz w:val="22"/>
-          <w:szCs w:val="22"/>
-        </w:rPr>
-        <w:t xml:space="preserve">, </w:t>
-      </w:r>
-      <w:proofErr w:type="spellStart"/>
-      <w:r>
-        <w:rPr>
-          <w:rFonts w:ascii="Arial" w:hAnsi="Arial" w:cs="Arial"/>
-          <w:sz w:val="22"/>
-          <w:szCs w:val="22"/>
-        </w:rPr>
-        <w:t>TestCafe</w:t>
-      </w:r>
-      <w:proofErr w:type="spellEnd"/>
+        <w:t>Mocha, Chai, Jest, Sinon, Enzyme, Puppeteer</w:t>
+      </w:r>
+      <w:r>
+        <w:rPr>
+          <w:rFonts w:ascii="Arial" w:hAnsi="Arial" w:cs="Arial"/>
+          <w:sz w:val="22"/>
+          <w:szCs w:val="22"/>
+        </w:rPr>
+        <w:t>, TestCafe</w:t>
+      </w:r>
     </w:p>
     <w:p>
       <w:pPr>
@@ -3990,23 +3678,13 @@
         </w:rPr>
         <w:t xml:space="preserve">Google Firebase, </w:t>
       </w:r>
-      <w:proofErr w:type="spellStart"/>
-      <w:r>
-        <w:rPr>
-          <w:rFonts w:ascii="Arial" w:hAnsi="Arial" w:cs="Arial"/>
-          <w:sz w:val="22"/>
-          <w:szCs w:val="22"/>
-        </w:rPr>
-        <w:t>Netlify</w:t>
-      </w:r>
-      <w:proofErr w:type="spellEnd"/>
-      <w:r>
-        <w:rPr>
-          <w:rFonts w:ascii="Arial" w:hAnsi="Arial" w:cs="Arial"/>
-          <w:sz w:val="22"/>
-          <w:szCs w:val="22"/>
-        </w:rPr>
-        <w:t xml:space="preserve">, </w:t>
+      <w:r>
+        <w:rPr>
+          <w:rFonts w:ascii="Arial" w:hAnsi="Arial" w:cs="Arial"/>
+          <w:sz w:val="22"/>
+          <w:szCs w:val="22"/>
+        </w:rPr>
+        <w:t xml:space="preserve">Netlify, </w:t>
       </w:r>
       <w:r>
         <w:rPr>
@@ -4196,7 +3874,7 @@
                               <w:sz w:val="36"/>
                               <w:szCs w:val="36"/>
                             </w:rPr>
-                            <w:t>e</w:t>
+                            <w:t>é</w:t>
                           </w:r>
                           <w:r>
                             <w:rPr>
@@ -4216,7 +3894,37 @@
                               <w:sz w:val="36"/>
                               <w:szCs w:val="36"/>
                             </w:rPr>
-                            <w:t>Gutierrez</w:t>
+                            <w:t>Guti</w:t>
+                          </w:r>
+                          <w:r>
+                            <w:rPr>
+                              <w:rFonts w:ascii="Arial" w:hAnsi="Arial" w:cs="Arial"/>
+                              <w:b/>
+                              <w:bCs/>
+                              <w:sz w:val="36"/>
+                              <w:szCs w:val="36"/>
+                            </w:rPr>
+                            <w:t>é</w:t>
+                          </w:r>
+                          <w:r>
+                            <w:rPr>
+                              <w:rFonts w:ascii="Arial" w:hAnsi="Arial" w:cs="Arial"/>
+                              <w:b/>
+                              <w:bCs/>
+                              <w:sz w:val="36"/>
+                              <w:szCs w:val="36"/>
+                            </w:rPr>
+                            <w:t>rrez</w:t>
+                          </w:r>
+                          <w:r>
+                            <w:rPr>
+                              <w:rFonts w:ascii="Arial" w:hAnsi="Arial" w:cs="Arial"/>
+                              <w:b/>
+                              <w:bCs/>
+                              <w:sz w:val="36"/>
+                              <w:szCs w:val="36"/>
+                            </w:rPr>
+                            <w:t xml:space="preserve"> Olivares</w:t>
                           </w:r>
                         </w:p>
                       </w:txbxContent>
@@ -4279,7 +3987,7 @@
                         <w:sz w:val="36"/>
                         <w:szCs w:val="36"/>
                       </w:rPr>
-                      <w:t>e</w:t>
+                      <w:t>é</w:t>
                     </w:r>
                     <w:r>
                       <w:rPr>
@@ -4299,7 +4007,37 @@
                         <w:sz w:val="36"/>
                         <w:szCs w:val="36"/>
                       </w:rPr>
-                      <w:t>Gutierrez</w:t>
+                      <w:t>Guti</w:t>
+                    </w:r>
+                    <w:r>
+                      <w:rPr>
+                        <w:rFonts w:ascii="Arial" w:hAnsi="Arial" w:cs="Arial"/>
+                        <w:b/>
+                        <w:bCs/>
+                        <w:sz w:val="36"/>
+                        <w:szCs w:val="36"/>
+                      </w:rPr>
+                      <w:t>é</w:t>
+                    </w:r>
+                    <w:r>
+                      <w:rPr>
+                        <w:rFonts w:ascii="Arial" w:hAnsi="Arial" w:cs="Arial"/>
+                        <w:b/>
+                        <w:bCs/>
+                        <w:sz w:val="36"/>
+                        <w:szCs w:val="36"/>
+                      </w:rPr>
+                      <w:t>rrez</w:t>
+                    </w:r>
+                    <w:r>
+                      <w:rPr>
+                        <w:rFonts w:ascii="Arial" w:hAnsi="Arial" w:cs="Arial"/>
+                        <w:b/>
+                        <w:bCs/>
+                        <w:sz w:val="36"/>
+                        <w:szCs w:val="36"/>
+                      </w:rPr>
+                      <w:t xml:space="preserve"> Olivares</w:t>
                     </w:r>
                   </w:p>
                 </w:txbxContent>
@@ -4465,7 +4203,6 @@
                             </w:rPr>
                           </w:pPr>
                           <w:hyperlink r:id="rId3" w:history="1">
-                            <w:proofErr w:type="gramStart"/>
                             <w:r>
                               <w:rPr>
                                 <w:rStyle w:val="Hyperlink"/>
@@ -4476,7 +4213,6 @@
                               </w:rPr>
                               <w:t>cesar.codes</w:t>
                             </w:r>
-                            <w:proofErr w:type="gramEnd"/>
                           </w:hyperlink>
                         </w:p>
                       </w:txbxContent>
@@ -4612,7 +4348,6 @@
                       </w:rPr>
                     </w:pPr>
                     <w:hyperlink r:id="rId6" w:history="1">
-                      <w:proofErr w:type="gramStart"/>
                       <w:r>
                         <w:rPr>
                           <w:rStyle w:val="Hyperlink"/>
@@ -4623,7 +4358,6 @@
                         </w:rPr>
                         <w:t>cesar.codes</w:t>
                       </w:r>
-                      <w:proofErr w:type="gramEnd"/>
                     </w:hyperlink>
                   </w:p>
                 </w:txbxContent>
@@ -4697,20 +4431,8 @@
                                 <w:sz w:val="20"/>
                                 <w:szCs w:val="20"/>
                               </w:rPr>
-                              <w:t>linkedin.com/in/</w:t>
+                              <w:t>linkedin.com/in/cesargutierrezo</w:t>
                             </w:r>
-                            <w:proofErr w:type="spellStart"/>
-                            <w:r>
-                              <w:rPr>
-                                <w:rStyle w:val="Hyperlink"/>
-                                <w:rFonts w:ascii="Arial" w:hAnsi="Arial" w:cs="Arial"/>
-                                <w:color w:val="000000" w:themeColor="text1"/>
-                                <w:sz w:val="20"/>
-                                <w:szCs w:val="20"/>
-                              </w:rPr>
-                              <w:t>cesargutierrezo</w:t>
-                            </w:r>
-                            <w:proofErr w:type="spellEnd"/>
                           </w:hyperlink>
                         </w:p>
                         <w:p>
@@ -4732,20 +4454,8 @@
                                 <w:sz w:val="20"/>
                                 <w:szCs w:val="20"/>
                               </w:rPr>
-                              <w:t>github.com/</w:t>
+                              <w:t>github.com/cesargutierrezo</w:t>
                             </w:r>
-                            <w:proofErr w:type="spellStart"/>
-                            <w:r>
-                              <w:rPr>
-                                <w:rStyle w:val="Hyperlink"/>
-                                <w:rFonts w:ascii="Arial" w:hAnsi="Arial" w:cs="Arial"/>
-                                <w:color w:val="000000" w:themeColor="text1"/>
-                                <w:sz w:val="20"/>
-                                <w:szCs w:val="20"/>
-                              </w:rPr>
-                              <w:t>cesargutierrezo</w:t>
-                            </w:r>
-                            <w:proofErr w:type="spellEnd"/>
                           </w:hyperlink>
                         </w:p>
                         <w:p>
@@ -4860,20 +4570,8 @@
                           <w:sz w:val="20"/>
                           <w:szCs w:val="20"/>
                         </w:rPr>
-                        <w:t>linkedin.com/in/</w:t>
+                        <w:t>linkedin.com/in/cesargutierrezo</w:t>
                       </w:r>
-                      <w:proofErr w:type="spellStart"/>
-                      <w:r>
-                        <w:rPr>
-                          <w:rStyle w:val="Hyperlink"/>
-                          <w:rFonts w:ascii="Arial" w:hAnsi="Arial" w:cs="Arial"/>
-                          <w:color w:val="000000" w:themeColor="text1"/>
-                          <w:sz w:val="20"/>
-                          <w:szCs w:val="20"/>
-                        </w:rPr>
-                        <w:t>cesargutierrezo</w:t>
-                      </w:r>
-                      <w:proofErr w:type="spellEnd"/>
                     </w:hyperlink>
                   </w:p>
                   <w:p>
@@ -4895,20 +4593,8 @@
                           <w:sz w:val="20"/>
                           <w:szCs w:val="20"/>
                         </w:rPr>
-                        <w:t>github.com/</w:t>
+                        <w:t>github.com/cesargutierrezo</w:t>
                       </w:r>
-                      <w:proofErr w:type="spellStart"/>
-                      <w:r>
-                        <w:rPr>
-                          <w:rStyle w:val="Hyperlink"/>
-                          <w:rFonts w:ascii="Arial" w:hAnsi="Arial" w:cs="Arial"/>
-                          <w:color w:val="000000" w:themeColor="text1"/>
-                          <w:sz w:val="20"/>
-                          <w:szCs w:val="20"/>
-                        </w:rPr>
-                        <w:t>cesargutierrezo</w:t>
-                      </w:r>
-                      <w:proofErr w:type="spellEnd"/>
                     </w:hyperlink>
                   </w:p>
                   <w:p>

</xml_diff>